<commit_message>
2 Hour commit (Monday, 15:00)
</commit_message>
<xml_diff>
--- a/Dokumentation_0.3/01_Dokumentation.docx
+++ b/Dokumentation_0.3/01_Dokumentation.docx
@@ -1250,27 +1250,7 @@
                                           <w:szCs w:val="24"/>
                                           <w:lang w:val="de-CH"/>
                                         </w:rPr>
-                                        <w:t>Probst-</w:t>
-                                      </w:r>
-                                      <w:proofErr w:type="spellStart"/>
-                                      <w:r>
-                                        <w:rPr>
-                                          <w:color w:val="4F81BD" w:themeColor="accent1"/>
-                                          <w:sz w:val="24"/>
-                                          <w:szCs w:val="24"/>
-                                          <w:lang w:val="de-CH"/>
-                                        </w:rPr>
-                                        <w:t>Maveg</w:t>
-                                      </w:r>
-                                      <w:proofErr w:type="spellEnd"/>
-                                      <w:r>
-                                        <w:rPr>
-                                          <w:color w:val="4F81BD" w:themeColor="accent1"/>
-                                          <w:sz w:val="24"/>
-                                          <w:szCs w:val="24"/>
-                                          <w:lang w:val="de-CH"/>
-                                        </w:rPr>
-                                        <w:t xml:space="preserve"> AG</w:t>
+                                        <w:t>Probst-Maveg AG</w:t>
                                       </w:r>
                                     </w:p>
                                     <w:p>
@@ -1629,7 +1609,11 @@
               </mc:Choice>
               <mc:Fallback>
                 <w:pict>
-                  <v:shape w14:anchorId="009C8796" id="Text Box 153" o:spid="_x0000_s1028" type="#_x0000_t202" style="position:absolute;margin-left:0;margin-top:504.1pt;width:553.8pt;height:202pt;z-index:251676672;visibility:visible;mso-wrap-style:square;mso-width-percent:0;mso-height-percent:0;mso-wrap-distance-left:9pt;mso-wrap-distance-top:0;mso-wrap-distance-right:9pt;mso-wrap-distance-bottom:0;mso-position-horizontal:center;mso-position-horizontal-relative:margin;mso-position-vertical:absolute;mso-position-vertical-relative:page;mso-width-percent:0;mso-height-percent:0;mso-width-relative:page;mso-height-relative:page;v-text-anchor:top" o:gfxdata="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" filled="f" stroked="f" strokeweight=".5pt">
+                  <v:shapetype w14:anchorId="009C8796" id="_x0000_t202" coordsize="21600,21600" o:spt="202" path="m,l,21600r21600,l21600,xe">
+                    <v:stroke joinstyle="miter"/>
+                    <v:path gradientshapeok="t" o:connecttype="rect"/>
+                  </v:shapetype>
+                  <v:shape id="Text Box 153" o:spid="_x0000_s1028" type="#_x0000_t202" style="position:absolute;margin-left:0;margin-top:504.1pt;width:553.8pt;height:202pt;z-index:251676672;visibility:visible;mso-wrap-style:square;mso-width-percent:0;mso-height-percent:0;mso-wrap-distance-left:9pt;mso-wrap-distance-top:0;mso-wrap-distance-right:9pt;mso-wrap-distance-bottom:0;mso-position-horizontal:center;mso-position-horizontal-relative:margin;mso-position-vertical:absolute;mso-position-vertical-relative:page;mso-width-percent:0;mso-height-percent:0;mso-width-relative:page;mso-height-relative:page;v-text-anchor:top" o:gfxdata="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" filled="f" stroked="f" strokeweight=".5pt">
                     <v:textbox inset="126pt,0,54pt,0">
                       <w:txbxContent>
                         <w:tbl>
@@ -2029,27 +2013,7 @@
                                     <w:szCs w:val="24"/>
                                     <w:lang w:val="de-CH"/>
                                   </w:rPr>
-                                  <w:t>Probst-</w:t>
-                                </w:r>
-                                <w:proofErr w:type="spellStart"/>
-                                <w:r>
-                                  <w:rPr>
-                                    <w:color w:val="4F81BD" w:themeColor="accent1"/>
-                                    <w:sz w:val="24"/>
-                                    <w:szCs w:val="24"/>
-                                    <w:lang w:val="de-CH"/>
-                                  </w:rPr>
-                                  <w:t>Maveg</w:t>
-                                </w:r>
-                                <w:proofErr w:type="spellEnd"/>
-                                <w:r>
-                                  <w:rPr>
-                                    <w:color w:val="4F81BD" w:themeColor="accent1"/>
-                                    <w:sz w:val="24"/>
-                                    <w:szCs w:val="24"/>
-                                    <w:lang w:val="de-CH"/>
-                                  </w:rPr>
-                                  <w:t xml:space="preserve"> AG</w:t>
+                                  <w:t>Probst-Maveg AG</w:t>
                                 </w:r>
                               </w:p>
                               <w:p>
@@ -2577,6 +2541,7 @@
                                   <w:dataBinding w:prefixMappings="xmlns:ns0='http://purl.org/dc/elements/1.1/' xmlns:ns1='http://schemas.openxmlformats.org/package/2006/metadata/core-properties' " w:xpath="/ns1:coreProperties[1]/ns0:creator[1]" w:storeItemID="{6C3C8BC8-F283-45AE-878A-BAB7291924A1}"/>
                                   <w:text/>
                                 </w:sdtPr>
+                                <w:sdtEndPr/>
                                 <w:sdtContent>
                                   <w:p>
                                     <w:pPr>
@@ -4232,7 +4197,7 @@
           <w:rPr>
             <w:webHidden/>
           </w:rPr>
-          <w:t>13</w:t>
+          <w:t>14</w:t>
         </w:r>
         <w:r>
           <w:rPr>
@@ -5181,7 +5146,7 @@
             <w:noProof/>
             <w:webHidden/>
           </w:rPr>
-          <w:t>24</w:t>
+          <w:t>23</w:t>
         </w:r>
         <w:r>
           <w:rPr>
@@ -5255,7 +5220,7 @@
           <w:rPr>
             <w:webHidden/>
           </w:rPr>
-          <w:t>24</w:t>
+          <w:t>23</w:t>
         </w:r>
         <w:r>
           <w:rPr>
@@ -5328,7 +5293,7 @@
           <w:rPr>
             <w:webHidden/>
           </w:rPr>
-          <w:t>24</w:t>
+          <w:t>23</w:t>
         </w:r>
         <w:r>
           <w:rPr>
@@ -5401,7 +5366,7 @@
           <w:rPr>
             <w:webHidden/>
           </w:rPr>
-          <w:t>24</w:t>
+          <w:t>23</w:t>
         </w:r>
         <w:r>
           <w:rPr>
@@ -5474,7 +5439,7 @@
           <w:rPr>
             <w:webHidden/>
           </w:rPr>
-          <w:t>24</w:t>
+          <w:t>23</w:t>
         </w:r>
         <w:r>
           <w:rPr>
@@ -5547,7 +5512,7 @@
           <w:rPr>
             <w:webHidden/>
           </w:rPr>
-          <w:t>24</w:t>
+          <w:t>23</w:t>
         </w:r>
         <w:r>
           <w:rPr>
@@ -5620,7 +5585,7 @@
           <w:rPr>
             <w:webHidden/>
           </w:rPr>
-          <w:t>24</w:t>
+          <w:t>23</w:t>
         </w:r>
         <w:r>
           <w:rPr>
@@ -5693,7 +5658,7 @@
           <w:rPr>
             <w:webHidden/>
           </w:rPr>
-          <w:t>24</w:t>
+          <w:t>23</w:t>
         </w:r>
         <w:r>
           <w:rPr>
@@ -5780,7 +5745,7 @@
             <w:noProof/>
             <w:webHidden/>
           </w:rPr>
-          <w:t>25</w:t>
+          <w:t>24</w:t>
         </w:r>
         <w:r>
           <w:rPr>
@@ -5837,20 +5802,17 @@
             <w:noProof/>
             <w:webHidden/>
           </w:rPr>
-        </w:r>
-        <w:r>
-          <w:rPr>
-            <w:noProof/>
-            <w:webHidden/>
-          </w:rPr>
           <w:fldChar w:fldCharType="separate"/>
         </w:r>
         <w:r>
           <w:rPr>
-            <w:noProof/>
-            <w:webHidden/>
-          </w:rPr>
-          <w:t>26</w:t>
+            <w:b w:val="0"/>
+            <w:bCs w:val="0"/>
+            <w:noProof/>
+            <w:webHidden/>
+            <w:lang w:val="en-US"/>
+          </w:rPr>
+          <w:t>Error! Bookmark not defined.</w:t>
         </w:r>
         <w:r>
           <w:rPr>
@@ -5925,20 +5887,17 @@
             <w:noProof/>
             <w:webHidden/>
           </w:rPr>
-        </w:r>
-        <w:r>
-          <w:rPr>
-            <w:noProof/>
-            <w:webHidden/>
-          </w:rPr>
           <w:fldChar w:fldCharType="separate"/>
         </w:r>
         <w:r>
           <w:rPr>
-            <w:noProof/>
-            <w:webHidden/>
-          </w:rPr>
-          <w:t>27</w:t>
+            <w:b w:val="0"/>
+            <w:bCs w:val="0"/>
+            <w:noProof/>
+            <w:webHidden/>
+            <w:lang w:val="en-US"/>
+          </w:rPr>
+          <w:t>Error! Bookmark not defined.</w:t>
         </w:r>
         <w:r>
           <w:rPr>
@@ -6012,7 +5971,7 @@
           <w:rPr>
             <w:webHidden/>
           </w:rPr>
-          <w:t>27</w:t>
+          <w:t>25</w:t>
         </w:r>
         <w:r>
           <w:rPr>
@@ -6085,7 +6044,7 @@
           <w:rPr>
             <w:webHidden/>
           </w:rPr>
-          <w:t>27</w:t>
+          <w:t>25</w:t>
         </w:r>
         <w:r>
           <w:rPr>
@@ -6158,7 +6117,7 @@
           <w:rPr>
             <w:webHidden/>
           </w:rPr>
-          <w:t>28</w:t>
+          <w:t>26</w:t>
         </w:r>
         <w:r>
           <w:rPr>
@@ -6243,7 +6202,7 @@
             <w:noProof/>
             <w:webHidden/>
           </w:rPr>
-          <w:t>28</w:t>
+          <w:t>26</w:t>
         </w:r>
         <w:r>
           <w:rPr>
@@ -6329,7 +6288,7 @@
             <w:noProof/>
             <w:webHidden/>
           </w:rPr>
-          <w:t>28</w:t>
+          <w:t>26</w:t>
         </w:r>
         <w:r>
           <w:rPr>
@@ -6403,7 +6362,7 @@
           <w:rPr>
             <w:webHidden/>
           </w:rPr>
-          <w:t>29</w:t>
+          <w:t>27</w:t>
         </w:r>
         <w:r>
           <w:rPr>
@@ -6476,7 +6435,7 @@
           <w:rPr>
             <w:webHidden/>
           </w:rPr>
-          <w:t>30</w:t>
+          <w:t>28</w:t>
         </w:r>
         <w:r>
           <w:rPr>
@@ -6561,7 +6520,7 @@
             <w:noProof/>
             <w:webHidden/>
           </w:rPr>
-          <w:t>30</w:t>
+          <w:t>28</w:t>
         </w:r>
         <w:r>
           <w:rPr>
@@ -6624,18 +6583,16 @@
           <w:rPr>
             <w:webHidden/>
           </w:rPr>
-        </w:r>
-        <w:r>
-          <w:rPr>
-            <w:webHidden/>
-          </w:rPr>
           <w:fldChar w:fldCharType="separate"/>
         </w:r>
         <w:r>
           <w:rPr>
-            <w:webHidden/>
-          </w:rPr>
-          <w:t>30</w:t>
+            <w:b/>
+            <w:bCs/>
+            <w:webHidden/>
+            <w:lang w:val="en-US"/>
+          </w:rPr>
+          <w:t>Error! Bookmark not defined.</w:t>
         </w:r>
         <w:r>
           <w:rPr>
@@ -6708,7 +6665,7 @@
           <w:rPr>
             <w:webHidden/>
           </w:rPr>
-          <w:t>30</w:t>
+          <w:t>28</w:t>
         </w:r>
         <w:r>
           <w:rPr>
@@ -6781,7 +6738,7 @@
           <w:rPr>
             <w:webHidden/>
           </w:rPr>
-          <w:t>31</w:t>
+          <w:t>29</w:t>
         </w:r>
         <w:r>
           <w:rPr>
@@ -6866,7 +6823,7 @@
             <w:noProof/>
             <w:webHidden/>
           </w:rPr>
-          <w:t>31</w:t>
+          <w:t>29</w:t>
         </w:r>
         <w:r>
           <w:rPr>
@@ -6952,7 +6909,7 @@
             <w:noProof/>
             <w:webHidden/>
           </w:rPr>
-          <w:t>32</w:t>
+          <w:t>30</w:t>
         </w:r>
         <w:r>
           <w:rPr>
@@ -7026,7 +6983,7 @@
           <w:rPr>
             <w:webHidden/>
           </w:rPr>
-          <w:t>33</w:t>
+          <w:t>31</w:t>
         </w:r>
         <w:r>
           <w:rPr>
@@ -7111,7 +7068,7 @@
             <w:noProof/>
             <w:webHidden/>
           </w:rPr>
-          <w:t>33</w:t>
+          <w:t>31</w:t>
         </w:r>
         <w:r>
           <w:rPr>
@@ -7197,7 +7154,7 @@
             <w:noProof/>
             <w:webHidden/>
           </w:rPr>
-          <w:t>33</w:t>
+          <w:t>31</w:t>
         </w:r>
         <w:r>
           <w:rPr>
@@ -7283,7 +7240,7 @@
             <w:noProof/>
             <w:webHidden/>
           </w:rPr>
-          <w:t>34</w:t>
+          <w:t>32</w:t>
         </w:r>
         <w:r>
           <w:rPr>
@@ -7369,7 +7326,7 @@
             <w:noProof/>
             <w:webHidden/>
           </w:rPr>
-          <w:t>34</w:t>
+          <w:t>32</w:t>
         </w:r>
         <w:r>
           <w:rPr>
@@ -7457,7 +7414,7 @@
             <w:noProof/>
             <w:webHidden/>
           </w:rPr>
-          <w:t>35</w:t>
+          <w:t>33</w:t>
         </w:r>
         <w:r>
           <w:rPr>
@@ -7520,18 +7477,16 @@
           <w:rPr>
             <w:webHidden/>
           </w:rPr>
-        </w:r>
-        <w:r>
-          <w:rPr>
-            <w:webHidden/>
-          </w:rPr>
           <w:fldChar w:fldCharType="separate"/>
         </w:r>
         <w:r>
           <w:rPr>
-            <w:webHidden/>
-          </w:rPr>
-          <w:t>35</w:t>
+            <w:b/>
+            <w:bCs/>
+            <w:webHidden/>
+            <w:lang w:val="en-US"/>
+          </w:rPr>
+          <w:t>Error! Bookmark not defined.</w:t>
         </w:r>
         <w:r>
           <w:rPr>
@@ -7604,7 +7559,7 @@
           <w:rPr>
             <w:webHidden/>
           </w:rPr>
-          <w:t>35</w:t>
+          <w:t>33</w:t>
         </w:r>
         <w:r>
           <w:rPr>
@@ -7691,7 +7646,7 @@
             <w:noProof/>
             <w:webHidden/>
           </w:rPr>
-          <w:t>36</w:t>
+          <w:t>34</w:t>
         </w:r>
         <w:r>
           <w:rPr>
@@ -7767,7 +7722,7 @@
           <w:rPr>
             <w:webHidden/>
           </w:rPr>
-          <w:t>36</w:t>
+          <w:t>34</w:t>
         </w:r>
         <w:r>
           <w:rPr>
@@ -7842,7 +7797,7 @@
           <w:rPr>
             <w:webHidden/>
           </w:rPr>
-          <w:t>36</w:t>
+          <w:t>34</w:t>
         </w:r>
         <w:r>
           <w:rPr>
@@ -7915,7 +7870,7 @@
           <w:rPr>
             <w:webHidden/>
           </w:rPr>
-          <w:t>37</w:t>
+          <w:t>35</w:t>
         </w:r>
         <w:r>
           <w:rPr>
@@ -8000,7 +7955,7 @@
             <w:noProof/>
             <w:webHidden/>
           </w:rPr>
-          <w:t>37</w:t>
+          <w:t>35</w:t>
         </w:r>
         <w:r>
           <w:rPr>
@@ -8086,7 +8041,7 @@
             <w:noProof/>
             <w:webHidden/>
           </w:rPr>
-          <w:t>37</w:t>
+          <w:t>35</w:t>
         </w:r>
         <w:r>
           <w:rPr>
@@ -8172,7 +8127,7 @@
             <w:noProof/>
             <w:webHidden/>
           </w:rPr>
-          <w:t>38</w:t>
+          <w:t>36</w:t>
         </w:r>
         <w:r>
           <w:rPr>
@@ -8258,7 +8213,7 @@
             <w:noProof/>
             <w:webHidden/>
           </w:rPr>
-          <w:t>38</w:t>
+          <w:t>36</w:t>
         </w:r>
         <w:r>
           <w:rPr>
@@ -8344,7 +8299,7 @@
             <w:noProof/>
             <w:webHidden/>
           </w:rPr>
-          <w:t>38</w:t>
+          <w:t>36</w:t>
         </w:r>
         <w:r>
           <w:rPr>
@@ -8418,7 +8373,7 @@
           <w:rPr>
             <w:webHidden/>
           </w:rPr>
-          <w:t>39</w:t>
+          <w:t>37</w:t>
         </w:r>
         <w:r>
           <w:rPr>
@@ -8491,7 +8446,7 @@
           <w:rPr>
             <w:webHidden/>
           </w:rPr>
-          <w:t>39</w:t>
+          <w:t>37</w:t>
         </w:r>
         <w:r>
           <w:rPr>
@@ -8578,7 +8533,7 @@
             <w:noProof/>
             <w:webHidden/>
           </w:rPr>
-          <w:t>40</w:t>
+          <w:t>38</w:t>
         </w:r>
         <w:r>
           <w:rPr>
@@ -8666,7 +8621,7 @@
             <w:noProof/>
             <w:webHidden/>
           </w:rPr>
-          <w:t>42</w:t>
+          <w:t>40</w:t>
         </w:r>
         <w:r>
           <w:rPr>
@@ -8754,7 +8709,7 @@
             <w:noProof/>
             <w:webHidden/>
           </w:rPr>
-          <w:t>43</w:t>
+          <w:t>41</w:t>
         </w:r>
         <w:r>
           <w:rPr>
@@ -8824,7 +8779,7 @@
             <w:noProof/>
             <w:webHidden/>
           </w:rPr>
-          <w:t>43</w:t>
+          <w:t>41</w:t>
         </w:r>
         <w:r>
           <w:rPr>
@@ -8894,7 +8849,7 @@
             <w:noProof/>
             <w:webHidden/>
           </w:rPr>
-          <w:t>43</w:t>
+          <w:t>41</w:t>
         </w:r>
         <w:r>
           <w:rPr>
@@ -8982,7 +8937,7 @@
             <w:noProof/>
             <w:webHidden/>
           </w:rPr>
-          <w:t>44</w:t>
+          <w:t>42</w:t>
         </w:r>
         <w:r>
           <w:rPr>
@@ -9653,7 +9608,6 @@
                 <w:szCs w:val="22"/>
               </w:rPr>
             </w:pPr>
-            <w:proofErr w:type="spellStart"/>
             <w:r>
               <w:rPr>
                 <w:sz w:val="22"/>
@@ -9661,7 +9615,6 @@
               </w:rPr>
               <w:t>OdA</w:t>
             </w:r>
-            <w:proofErr w:type="spellEnd"/>
           </w:p>
         </w:tc>
         <w:tc>
@@ -9896,23 +9849,7 @@
                 <w:sz w:val="22"/>
                 <w:szCs w:val="22"/>
               </w:rPr>
-              <w:t xml:space="preserve">Uniform </w:t>
-            </w:r>
-            <w:proofErr w:type="spellStart"/>
-            <w:r>
-              <w:rPr>
-                <w:sz w:val="22"/>
-                <w:szCs w:val="22"/>
-              </w:rPr>
-              <w:t>Resource</w:t>
-            </w:r>
-            <w:proofErr w:type="spellEnd"/>
-            <w:r>
-              <w:rPr>
-                <w:sz w:val="22"/>
-                <w:szCs w:val="22"/>
-              </w:rPr>
-              <w:t xml:space="preserve"> Locator</w:t>
+              <w:t>Uniform Resource Locator</w:t>
             </w:r>
             <w:r>
               <w:rPr>
@@ -10085,15 +10022,7 @@
     <w:p/>
     <w:p>
       <w:r>
-        <w:t>Das Datenbankmodell wird mit einer Hilfs-extension namens «</w:t>
-      </w:r>
-      <w:proofErr w:type="spellStart"/>
-      <w:r>
-        <w:t>Extensionbuilder</w:t>
-      </w:r>
-      <w:proofErr w:type="spellEnd"/>
-      <w:r>
-        <w:t xml:space="preserve">» erstellt, welche die in PHP nötigen </w:t>
+        <w:t xml:space="preserve">Das Datenbankmodell wird mit einer Hilfs-extension namens «Extensionbuilder» erstellt, welche die in PHP nötigen </w:t>
       </w:r>
       <w:hyperlink w:anchor="_Glossar" w:history="1">
         <w:r>
@@ -10598,27 +10527,14 @@
       <w:r>
         <w:t xml:space="preserve">Abbildung </w:t>
       </w:r>
-      <w:r>
-        <w:fldChar w:fldCharType="begin"/>
-      </w:r>
-      <w:r>
-        <w:instrText xml:space="preserve"> SEQ Abbildung \* ARABIC </w:instrText>
-      </w:r>
-      <w:r>
-        <w:fldChar w:fldCharType="separate"/>
-      </w:r>
-      <w:r>
-        <w:rPr>
-          <w:noProof/>
-        </w:rPr>
-        <w:t>1</w:t>
-      </w:r>
-      <w:r>
-        <w:rPr>
-          <w:noProof/>
-        </w:rPr>
-        <w:fldChar w:fldCharType="end"/>
-      </w:r>
+      <w:fldSimple w:instr=" SEQ Abbildung \* ARABIC ">
+        <w:r>
+          <w:rPr>
+            <w:noProof/>
+          </w:rPr>
+          <w:t>1</w:t>
+        </w:r>
+      </w:fldSimple>
       <w:r>
         <w:t>, Arbeitsplatz</w:t>
       </w:r>
@@ -10686,27 +10602,14 @@
                             <w:r>
                               <w:t xml:space="preserve">Abbildung </w:t>
                             </w:r>
-                            <w:r>
-                              <w:fldChar w:fldCharType="begin"/>
-                            </w:r>
-                            <w:r>
-                              <w:instrText xml:space="preserve"> SEQ Abbildung \* ARABIC </w:instrText>
-                            </w:r>
-                            <w:r>
-                              <w:fldChar w:fldCharType="separate"/>
-                            </w:r>
-                            <w:r>
-                              <w:rPr>
-                                <w:noProof/>
-                              </w:rPr>
-                              <w:t>2</w:t>
-                            </w:r>
-                            <w:r>
-                              <w:rPr>
-                                <w:noProof/>
-                              </w:rPr>
-                              <w:fldChar w:fldCharType="end"/>
-                            </w:r>
+                            <w:fldSimple w:instr=" SEQ Abbildung \* ARABIC ">
+                              <w:r>
+                                <w:rPr>
+                                  <w:noProof/>
+                                </w:rPr>
+                                <w:t>2</w:t>
+                              </w:r>
+                            </w:fldSimple>
                             <w:r>
                               <w:rPr>
                                 <w:lang w:val="en-GB"/>
@@ -10748,27 +10651,14 @@
                       <w:r>
                         <w:t xml:space="preserve">Abbildung </w:t>
                       </w:r>
-                      <w:r>
-                        <w:fldChar w:fldCharType="begin"/>
-                      </w:r>
-                      <w:r>
-                        <w:instrText xml:space="preserve"> SEQ Abbildung \* ARABIC </w:instrText>
-                      </w:r>
-                      <w:r>
-                        <w:fldChar w:fldCharType="separate"/>
-                      </w:r>
-                      <w:r>
-                        <w:rPr>
-                          <w:noProof/>
-                        </w:rPr>
-                        <w:t>2</w:t>
-                      </w:r>
-                      <w:r>
-                        <w:rPr>
-                          <w:noProof/>
-                        </w:rPr>
-                        <w:fldChar w:fldCharType="end"/>
-                      </w:r>
+                      <w:fldSimple w:instr=" SEQ Abbildung \* ARABIC ">
+                        <w:r>
+                          <w:rPr>
+                            <w:noProof/>
+                          </w:rPr>
+                          <w:t>2</w:t>
+                        </w:r>
+                      </w:fldSimple>
                       <w:r>
                         <w:rPr>
                           <w:lang w:val="en-GB"/>
@@ -10804,8 +10694,8 @@
         <w:pStyle w:val="Heading2"/>
       </w:pPr>
       <w:bookmarkStart w:id="8" w:name="_Toc497306145"/>
-      <w:bookmarkStart w:id="9" w:name="OLE_LINK1"/>
-      <w:bookmarkStart w:id="10" w:name="_Toc68858033"/>
+      <w:bookmarkStart w:id="9" w:name="_Toc68858033"/>
+      <w:bookmarkStart w:id="10" w:name="OLE_LINK1"/>
       <w:r>
         <w:t xml:space="preserve">Titel der </w:t>
       </w:r>
@@ -10813,7 +10703,7 @@
       <w:r>
         <w:t>Arbeit</w:t>
       </w:r>
-      <w:bookmarkEnd w:id="10"/>
+      <w:bookmarkEnd w:id="9"/>
     </w:p>
     <w:p>
       <w:r>
@@ -10851,7 +10741,7 @@
       </w:pPr>
       <w:bookmarkStart w:id="13" w:name="_Toc497306147"/>
       <w:bookmarkStart w:id="14" w:name="_Toc68858035"/>
-      <w:bookmarkEnd w:id="9"/>
+      <w:bookmarkEnd w:id="10"/>
       <w:r>
         <w:t>Ausgangslage</w:t>
       </w:r>
@@ -10860,15 +10750,7 @@
     </w:p>
     <w:p>
       <w:r>
-        <w:t>Probst-</w:t>
-      </w:r>
-      <w:proofErr w:type="spellStart"/>
-      <w:r>
-        <w:t>Maveg</w:t>
-      </w:r>
-      <w:proofErr w:type="spellEnd"/>
-      <w:r>
-        <w:t xml:space="preserve"> ist einer der führenden Anbieter von Baumaschinen und Baugeräten aller Art und benötigt für den Verkauf ihrer Produkte eine elegantere Lösung. Die aktuelle Lösung ist mit grossem administrativem Aufwand verbunden und </w:t>
+        <w:t xml:space="preserve">Probst-Maveg ist einer der führenden Anbieter von Baumaschinen und Baugeräten aller Art und benötigt für den Verkauf ihrer Produkte eine elegantere Lösung. Die aktuelle Lösung ist mit grossem administrativem Aufwand verbunden und </w:t>
       </w:r>
       <w:r>
         <w:t xml:space="preserve">ist </w:t>
@@ -10886,15 +10768,7 @@
     <w:p/>
     <w:p>
       <w:r>
-        <w:t>Die Webagentur Terminal8 in Bern hat von Probst-</w:t>
-      </w:r>
-      <w:proofErr w:type="spellStart"/>
-      <w:r>
-        <w:t>Maveg</w:t>
-      </w:r>
-      <w:proofErr w:type="spellEnd"/>
-      <w:r>
-        <w:t xml:space="preserve"> AG den Gesamtauftrag für die Neuentwicklung der alten Website erhalten. </w:t>
+        <w:t xml:space="preserve">Die Webagentur Terminal8 in Bern hat von Probst-Maveg AG den Gesamtauftrag für die Neuentwicklung der alten Website erhalten. </w:t>
       </w:r>
       <w:r>
         <w:t xml:space="preserve">Die neue Website wird durch Terminal8 mit dem CMS TYPO3 entwickelt, welche mit einer selbstentwickelten Produktdatenbank ergänzt wird. </w:t>
@@ -11150,15 +11024,7 @@
         </w:numPr>
       </w:pPr>
       <w:r>
-        <w:t xml:space="preserve">Hauptkategorie (z. B. Marke: Hitachi, </w:t>
-      </w:r>
-      <w:proofErr w:type="spellStart"/>
-      <w:r>
-        <w:t>Yanmar</w:t>
-      </w:r>
-      <w:proofErr w:type="spellEnd"/>
-      <w:r>
-        <w:t>, CAT)</w:t>
+        <w:t>Hauptkategorie (z. B. Marke: Hitachi, Yanmar, CAT)</w:t>
       </w:r>
     </w:p>
     <w:p>
@@ -11240,15 +11106,7 @@
         </w:numPr>
       </w:pPr>
       <w:r>
-        <w:t xml:space="preserve">Sortierung: Alphabetisch oder Reihenfolge des </w:t>
-      </w:r>
-      <w:proofErr w:type="spellStart"/>
-      <w:r>
-        <w:t>Backends</w:t>
-      </w:r>
-      <w:proofErr w:type="spellEnd"/>
-      <w:r>
-        <w:t xml:space="preserve"> übernehmen </w:t>
+        <w:t xml:space="preserve">Sortierung: Alphabetisch oder Reihenfolge des Backends übernehmen </w:t>
       </w:r>
     </w:p>
     <w:p>
@@ -11505,13 +11363,8 @@
           <w:numId w:val="26"/>
         </w:numPr>
       </w:pPr>
-      <w:proofErr w:type="spellStart"/>
-      <w:r>
-        <w:t>Testing</w:t>
-      </w:r>
-      <w:proofErr w:type="spellEnd"/>
-      <w:r>
-        <w:t xml:space="preserve"> </w:t>
+      <w:r>
+        <w:t xml:space="preserve">Testing </w:t>
       </w:r>
     </w:p>
     <w:p>
@@ -11535,15 +11388,7 @@
         </w:numPr>
       </w:pPr>
       <w:r>
-        <w:t xml:space="preserve">«Benutzen» des </w:t>
-      </w:r>
-      <w:proofErr w:type="spellStart"/>
-      <w:r>
-        <w:t>Frontends</w:t>
-      </w:r>
-      <w:proofErr w:type="spellEnd"/>
-      <w:r>
-        <w:t xml:space="preserve"> durch 3. Person </w:t>
+        <w:t xml:space="preserve">«Benutzen» des Frontends durch 3. Person </w:t>
       </w:r>
     </w:p>
     <w:p>
@@ -11555,15 +11400,7 @@
         </w:numPr>
       </w:pPr>
       <w:r>
-        <w:t xml:space="preserve">Kein weiteres </w:t>
-      </w:r>
-      <w:proofErr w:type="spellStart"/>
-      <w:r>
-        <w:t>Testing</w:t>
-      </w:r>
-      <w:proofErr w:type="spellEnd"/>
-      <w:r>
-        <w:t xml:space="preserve"> vorgesehen </w:t>
+        <w:t xml:space="preserve">Kein weiteres Testing vorgesehen </w:t>
       </w:r>
     </w:p>
     <w:p/>
@@ -11664,14 +11501,12 @@
     </w:p>
     <w:p>
       <w:hyperlink w:anchor="_Glossar" w:history="1">
-        <w:proofErr w:type="spellStart"/>
         <w:r>
           <w:rPr>
             <w:rStyle w:val="Hyperlink"/>
           </w:rPr>
           <w:t>TypoScript</w:t>
         </w:r>
-        <w:proofErr w:type="spellEnd"/>
       </w:hyperlink>
       <w:r>
         <w:t xml:space="preserve"> </w:t>
@@ -11737,44 +11572,36 @@
           <w:lang w:val="en-GB"/>
         </w:rPr>
       </w:pPr>
-      <w:proofErr w:type="spellStart"/>
       <w:r>
         <w:rPr>
           <w:lang w:val="en-GB"/>
         </w:rPr>
-        <w:t>Extbase</w:t>
-      </w:r>
-      <w:proofErr w:type="spellEnd"/>
-      <w:r>
+        <w:t xml:space="preserve">Extbase Framework </w:t>
+      </w:r>
+    </w:p>
+    <w:p>
+      <w:pPr>
         <w:rPr>
           <w:lang w:val="en-GB"/>
         </w:rPr>
-        <w:t xml:space="preserve"> Framework </w:t>
-      </w:r>
-    </w:p>
-    <w:p>
-      <w:pPr>
+      </w:pPr>
+      <w:r>
         <w:rPr>
           <w:lang w:val="en-GB"/>
         </w:rPr>
-      </w:pPr>
-      <w:r>
+        <w:t xml:space="preserve">TYPO3 Fluid </w:t>
+      </w:r>
+    </w:p>
+    <w:p>
+      <w:pPr>
         <w:rPr>
           <w:lang w:val="en-GB"/>
         </w:rPr>
-        <w:t xml:space="preserve">TYPO3 Fluid </w:t>
-      </w:r>
-    </w:p>
-    <w:p>
-      <w:pPr>
+      </w:pPr>
+      <w:r>
         <w:rPr>
           <w:lang w:val="en-GB"/>
         </w:rPr>
-      </w:pPr>
-      <w:r>
-        <w:rPr>
-          <w:lang w:val="en-GB"/>
-        </w:rPr>
         <w:t xml:space="preserve">Terminal8 Frontend Framework </w:t>
       </w:r>
     </w:p>
@@ -11800,15 +11627,7 @@
     </w:p>
     <w:p>
       <w:r>
-        <w:t>-</w:t>
-      </w:r>
-      <w:proofErr w:type="spellStart"/>
-      <w:r>
-        <w:t>TypoScript</w:t>
-      </w:r>
-      <w:proofErr w:type="spellEnd"/>
-      <w:r>
-        <w:t xml:space="preserve"> </w:t>
+        <w:t xml:space="preserve">-TypoScript </w:t>
       </w:r>
     </w:p>
     <w:p>
@@ -11854,23 +11673,7 @@
     </w:p>
     <w:p>
       <w:r>
-        <w:t xml:space="preserve">Vorbereitung Dokumentation Installation TYPO3 Grundkonfiguration TYPO3, </w:t>
-      </w:r>
-      <w:proofErr w:type="spellStart"/>
-      <w:r>
-        <w:t>TypoScript</w:t>
-      </w:r>
-      <w:proofErr w:type="spellEnd"/>
-      <w:r>
-        <w:t xml:space="preserve"> (SCSS </w:t>
-      </w:r>
-      <w:proofErr w:type="spellStart"/>
-      <w:r>
-        <w:t>Compiling</w:t>
-      </w:r>
-      <w:proofErr w:type="spellEnd"/>
-      <w:r>
-        <w:t>) Basislayout der Seite (Navigation, Footer)</w:t>
+        <w:t>Vorbereitung Dokumentation Installation TYPO3 Grundkonfiguration TYPO3, TypoScript (SCSS Compiling) Basislayout der Seite (Navigation, Footer)</w:t>
       </w:r>
     </w:p>
     <w:p>
@@ -11880,15 +11683,7 @@
     </w:p>
     <w:p>
       <w:r>
-        <w:t xml:space="preserve">Erstellen TYPO3 Extension von Grund auf mit Extension </w:t>
-      </w:r>
-      <w:proofErr w:type="spellStart"/>
-      <w:r>
-        <w:t>Builder</w:t>
-      </w:r>
-      <w:proofErr w:type="spellEnd"/>
-      <w:r>
-        <w:t xml:space="preserve"> Filterung von Produkten Merkliste</w:t>
+        <w:t>Erstellen TYPO3 Extension von Grund auf mit Extension Builder Filterung von Produkten Merkliste</w:t>
       </w:r>
     </w:p>
     <w:p>
@@ -11898,15 +11693,7 @@
     </w:p>
     <w:p>
       <w:r>
-        <w:t>Erstellen von verschiedenen Kundenwebsites in verschiedenen Teams Probe-IPA Verwendung und Erweiterung bestehender TYPO3 Extensions (</w:t>
-      </w:r>
-      <w:proofErr w:type="spellStart"/>
-      <w:r>
-        <w:t>Templating</w:t>
-      </w:r>
-      <w:proofErr w:type="spellEnd"/>
-      <w:r>
-        <w:t>, zusätzliche Felder/Einstellungsmöglichkeiten) Einsatz aller o.g. Tools</w:t>
+        <w:t>Erstellen von verschiedenen Kundenwebsites in verschiedenen Teams Probe-IPA Verwendung und Erweiterung bestehender TYPO3 Extensions (Templating, zusätzliche Felder/Einstellungsmöglichkeiten) Einsatz aller o.g. Tools</w:t>
       </w:r>
     </w:p>
     <w:p>
@@ -12078,27 +11865,14 @@
       <w:r>
         <w:t xml:space="preserve">Abbildung </w:t>
       </w:r>
-      <w:r>
-        <w:fldChar w:fldCharType="begin"/>
-      </w:r>
-      <w:r>
-        <w:instrText xml:space="preserve"> SEQ Abbildung \* ARABIC </w:instrText>
-      </w:r>
-      <w:r>
-        <w:fldChar w:fldCharType="separate"/>
-      </w:r>
-      <w:r>
-        <w:rPr>
-          <w:noProof/>
-        </w:rPr>
-        <w:t>3</w:t>
-      </w:r>
-      <w:r>
-        <w:rPr>
-          <w:noProof/>
-        </w:rPr>
-        <w:fldChar w:fldCharType="end"/>
-      </w:r>
+      <w:fldSimple w:instr=" SEQ Abbildung \* ARABIC ">
+        <w:r>
+          <w:rPr>
+            <w:noProof/>
+          </w:rPr>
+          <w:t>3</w:t>
+        </w:r>
+      </w:fldSimple>
       <w:r>
         <w:rPr>
           <w:lang w:val="en-GB"/>
@@ -12190,27 +11964,14 @@
       <w:r>
         <w:t xml:space="preserve">Abbildung </w:t>
       </w:r>
-      <w:r>
-        <w:fldChar w:fldCharType="begin"/>
-      </w:r>
-      <w:r>
-        <w:instrText xml:space="preserve"> SEQ Abbildung \* ARABIC </w:instrText>
-      </w:r>
-      <w:r>
-        <w:fldChar w:fldCharType="separate"/>
-      </w:r>
-      <w:r>
-        <w:rPr>
-          <w:noProof/>
-        </w:rPr>
-        <w:t>4</w:t>
-      </w:r>
-      <w:r>
-        <w:rPr>
-          <w:noProof/>
-        </w:rPr>
-        <w:fldChar w:fldCharType="end"/>
-      </w:r>
+      <w:fldSimple w:instr=" SEQ Abbildung \* ARABIC ">
+        <w:r>
+          <w:rPr>
+            <w:noProof/>
+          </w:rPr>
+          <w:t>4</w:t>
+        </w:r>
+      </w:fldSimple>
       <w:r>
         <w:rPr>
           <w:lang w:val="en-GB"/>
@@ -12365,15 +12126,7 @@
         </w:numPr>
       </w:pPr>
       <w:r>
-        <w:t xml:space="preserve">Internet: Bei Fragen zu </w:t>
-      </w:r>
-      <w:proofErr w:type="spellStart"/>
-      <w:r>
-        <w:t>TypoScript</w:t>
-      </w:r>
-      <w:proofErr w:type="spellEnd"/>
-      <w:r>
-        <w:t>/Fluid/AJAX/PHP oder anderen Problemen wurde im Internet nach Lösungen gesucht.</w:t>
+        <w:t>Internet: Bei Fragen zu TypoScript/Fluid/AJAX/PHP oder anderen Problemen wurde im Internet nach Lösungen gesucht.</w:t>
       </w:r>
       <w:r>
         <w:t xml:space="preserve"> Folgende Seiten wurden öfters verwendet:</w:t>
@@ -12438,13 +12191,8 @@
           <w:numId w:val="22"/>
         </w:numPr>
       </w:pPr>
-      <w:proofErr w:type="spellStart"/>
-      <w:r>
-        <w:t>ExtBase</w:t>
-      </w:r>
-      <w:proofErr w:type="spellEnd"/>
-      <w:r>
-        <w:t>-Buch:</w:t>
+      <w:r>
+        <w:t>ExtBase-Buch:</w:t>
       </w:r>
       <w:r>
         <w:tab/>
@@ -12865,27 +12613,14 @@
       <w:r>
         <w:t xml:space="preserve">Abbildung </w:t>
       </w:r>
-      <w:r>
-        <w:fldChar w:fldCharType="begin"/>
-      </w:r>
-      <w:r>
-        <w:instrText xml:space="preserve"> SEQ Abbildung \* ARABIC </w:instrText>
-      </w:r>
-      <w:r>
-        <w:fldChar w:fldCharType="separate"/>
-      </w:r>
-      <w:r>
-        <w:rPr>
-          <w:noProof/>
-        </w:rPr>
-        <w:t>5</w:t>
-      </w:r>
-      <w:r>
-        <w:rPr>
-          <w:noProof/>
-        </w:rPr>
-        <w:fldChar w:fldCharType="end"/>
-      </w:r>
+      <w:fldSimple w:instr=" SEQ Abbildung \* ARABIC ">
+        <w:r>
+          <w:rPr>
+            <w:noProof/>
+          </w:rPr>
+          <w:t>5</w:t>
+        </w:r>
+      </w:fldSimple>
       <w:r>
         <w:t>, Phasenplanung</w:t>
       </w:r>
@@ -12998,42 +12733,21 @@
       <w:r>
         <w:t xml:space="preserve">Abbildung </w:t>
       </w:r>
-      <w:r>
-        <w:fldChar w:fldCharType="begin"/>
-      </w:r>
-      <w:r>
-        <w:instrText xml:space="preserve"> SEQ Abbildung \* ARABIC </w:instrText>
-      </w:r>
-      <w:r>
-        <w:fldChar w:fldCharType="separate"/>
-      </w:r>
-      <w:r>
-        <w:rPr>
-          <w:noProof/>
-        </w:rPr>
-        <w:t>6</w:t>
-      </w:r>
-      <w:r>
-        <w:rPr>
-          <w:noProof/>
-        </w:rPr>
-        <w:fldChar w:fldCharType="end"/>
-      </w:r>
+      <w:fldSimple w:instr=" SEQ Abbildung \* ARABIC ">
+        <w:r>
+          <w:rPr>
+            <w:noProof/>
+          </w:rPr>
+          <w:t>6</w:t>
+        </w:r>
+      </w:fldSimple>
       <w:r>
         <w:rPr>
           <w:lang w:val="en-GB"/>
         </w:rPr>
-        <w:t xml:space="preserve">, </w:t>
-      </w:r>
-      <w:proofErr w:type="spellStart"/>
-      <w:r>
-        <w:rPr>
-          <w:lang w:val="en-GB"/>
-        </w:rPr>
-        <w:t>Meilensteinplanung</w:t>
+        <w:t>, Meilensteinplanung</w:t>
       </w:r>
       <w:bookmarkEnd w:id="34"/>
-      <w:proofErr w:type="spellEnd"/>
     </w:p>
     <w:p>
       <w:pPr>
@@ -13202,7 +12916,6 @@
         </w:rPr>
         <w:t xml:space="preserve">MS2: Phasenfreigabe </w:t>
       </w:r>
-      <w:proofErr w:type="spellStart"/>
       <w:r>
         <w:rPr>
           <w:b/>
@@ -13213,7 +12926,6 @@
         </w:rPr>
         <w:t>Realisierung</w:t>
       </w:r>
-      <w:proofErr w:type="spellEnd"/>
     </w:p>
     <w:tbl>
       <w:tblPr>
@@ -13374,7 +13086,6 @@
         </w:rPr>
         <w:t xml:space="preserve">MS3: Alle </w:t>
       </w:r>
-      <w:proofErr w:type="spellStart"/>
       <w:r>
         <w:rPr>
           <w:b/>
@@ -13393,18 +13104,7 @@
           <w:szCs w:val="24"/>
           <w:lang w:val="en-GB"/>
         </w:rPr>
-        <w:t>unktionalitäten</w:t>
-      </w:r>
-      <w:proofErr w:type="spellEnd"/>
-      <w:r>
-        <w:rPr>
-          <w:b/>
-          <w:bCs/>
-          <w:sz w:val="24"/>
-          <w:szCs w:val="24"/>
-          <w:lang w:val="en-GB"/>
-        </w:rPr>
-        <w:t xml:space="preserve"> implementiert</w:t>
+        <w:t>unktionalitäten implementiert</w:t>
       </w:r>
     </w:p>
     <w:tbl>
@@ -13502,13 +13202,8 @@
             <w:tcW w:w="7076" w:type="dxa"/>
           </w:tcPr>
           <w:p>
-            <w:proofErr w:type="spellStart"/>
-            <w:r>
-              <w:t>Listview</w:t>
-            </w:r>
-            <w:proofErr w:type="spellEnd"/>
-            <w:r>
-              <w:t>, Detailview + Merkliste sind implementiert un</w:t>
+            <w:r>
+              <w:t>Listview, Detailview + Merkliste sind implementiert un</w:t>
             </w:r>
             <w:r>
               <w:t xml:space="preserve">d </w:t>
@@ -13589,27 +13284,7 @@
           <w:sz w:val="24"/>
           <w:szCs w:val="24"/>
         </w:rPr>
-        <w:t xml:space="preserve">Bugfixing und </w:t>
-      </w:r>
-      <w:proofErr w:type="spellStart"/>
-      <w:r>
-        <w:rPr>
-          <w:b/>
-          <w:bCs/>
-          <w:sz w:val="24"/>
-          <w:szCs w:val="24"/>
-        </w:rPr>
-        <w:t>Testing</w:t>
-      </w:r>
-      <w:proofErr w:type="spellEnd"/>
-      <w:r>
-        <w:rPr>
-          <w:b/>
-          <w:bCs/>
-          <w:sz w:val="24"/>
-          <w:szCs w:val="24"/>
-        </w:rPr>
-        <w:t xml:space="preserve"> beendet</w:t>
+        <w:t>Bugfixing und Testing beendet</w:t>
       </w:r>
     </w:p>
     <w:tbl>
@@ -14120,15 +13795,7 @@
         <w:t>Als Szenario wurde «IT-Individualanwend</w:t>
       </w:r>
       <w:r>
-        <w:t>ung» gewählt, da das Szenario «Dienstleistung/Produkt» beispielsweise kein «</w:t>
-      </w:r>
-      <w:proofErr w:type="spellStart"/>
-      <w:r>
-        <w:t>Testing</w:t>
-      </w:r>
-      <w:proofErr w:type="spellEnd"/>
-      <w:r>
-        <w:t xml:space="preserve">»-Modul beinhaltet und somit </w:t>
+        <w:t xml:space="preserve">ung» gewählt, da das Szenario «Dienstleistung/Produkt» beispielsweise kein «Testing»-Modul beinhaltet und somit </w:t>
       </w:r>
       <w:r>
         <w:t xml:space="preserve">für eine Informatik-IPA </w:t>
@@ -14328,27 +13995,14 @@
       <w:r>
         <w:t xml:space="preserve">Tabelle </w:t>
       </w:r>
-      <w:r>
-        <w:fldChar w:fldCharType="begin"/>
-      </w:r>
-      <w:r>
-        <w:instrText xml:space="preserve"> SEQ Tabelle \* ARABIC </w:instrText>
-      </w:r>
-      <w:r>
-        <w:fldChar w:fldCharType="separate"/>
-      </w:r>
-      <w:r>
-        <w:rPr>
-          <w:noProof/>
-        </w:rPr>
-        <w:t>1</w:t>
-      </w:r>
-      <w:r>
-        <w:rPr>
-          <w:noProof/>
-        </w:rPr>
-        <w:fldChar w:fldCharType="end"/>
-      </w:r>
+      <w:fldSimple w:instr=" SEQ Tabelle \* ARABIC ">
+        <w:r>
+          <w:rPr>
+            <w:noProof/>
+          </w:rPr>
+          <w:t>1</w:t>
+        </w:r>
+      </w:fldSimple>
       <w:r>
         <w:rPr>
           <w:lang w:val="en-GB"/>
@@ -14541,11 +14195,9 @@
             <w:tcW w:w="2265" w:type="dxa"/>
           </w:tcPr>
           <w:p>
-            <w:proofErr w:type="spellStart"/>
             <w:r>
               <w:t>Testing</w:t>
             </w:r>
-            <w:proofErr w:type="spellEnd"/>
           </w:p>
         </w:tc>
         <w:tc>
@@ -14768,14 +14420,12 @@
                                   <w:lang w:val="en-GB"/>
                                 </w:rPr>
                               </w:pPr>
-                              <w:proofErr w:type="spellStart"/>
                               <w:r>
                                 <w:rPr>
                                   <w:lang w:val="en-GB"/>
                                 </w:rPr>
                                 <w:t>Projektsteuerung</w:t>
                               </w:r>
-                              <w:proofErr w:type="spellEnd"/>
                             </w:p>
                           </w:txbxContent>
                         </wps:txbx>
@@ -14823,14 +14473,12 @@
                                   <w:lang w:val="en-GB"/>
                                 </w:rPr>
                               </w:pPr>
-                              <w:proofErr w:type="spellStart"/>
                               <w:r>
                                 <w:rPr>
                                   <w:lang w:val="en-GB"/>
                                 </w:rPr>
                                 <w:t>Projektführung</w:t>
                               </w:r>
-                              <w:proofErr w:type="spellEnd"/>
                             </w:p>
                           </w:txbxContent>
                         </wps:txbx>
@@ -14978,14 +14626,12 @@
                                   <w:lang w:val="en-GB"/>
                                 </w:rPr>
                               </w:pPr>
-                              <w:proofErr w:type="spellStart"/>
                               <w:r>
                                 <w:rPr>
                                   <w:lang w:val="en-GB"/>
                                 </w:rPr>
                                 <w:t>Realisierung</w:t>
                               </w:r>
-                              <w:proofErr w:type="spellEnd"/>
                             </w:p>
                           </w:txbxContent>
                         </wps:txbx>
@@ -15086,14 +14732,12 @@
                                   <w:lang w:val="en-GB"/>
                                 </w:rPr>
                               </w:pPr>
-                              <w:proofErr w:type="spellStart"/>
                               <w:r>
                                 <w:rPr>
                                   <w:lang w:val="en-GB"/>
                                 </w:rPr>
                                 <w:t>Datenschutz</w:t>
                               </w:r>
-                              <w:proofErr w:type="spellEnd"/>
                             </w:p>
                           </w:txbxContent>
                         </wps:txbx>
@@ -15410,70 +15054,21 @@
                             <w:r>
                               <w:t xml:space="preserve">Abbildung </w:t>
                             </w:r>
-                            <w:r>
-                              <w:fldChar w:fldCharType="begin"/>
-                            </w:r>
-                            <w:r>
-                              <w:instrText xml:space="preserve"> SEQ Abbildung \* ARABIC </w:instrText>
-                            </w:r>
-                            <w:r>
-                              <w:fldChar w:fldCharType="separate"/>
-                            </w:r>
-                            <w:r>
-                              <w:rPr>
-                                <w:noProof/>
-                              </w:rPr>
-                              <w:t>7</w:t>
-                            </w:r>
-                            <w:r>
-                              <w:rPr>
-                                <w:noProof/>
-                              </w:rPr>
-                              <w:fldChar w:fldCharType="end"/>
-                            </w:r>
+                            <w:fldSimple w:instr=" SEQ Abbildung \* ARABIC ">
+                              <w:r>
+                                <w:rPr>
+                                  <w:noProof/>
+                                </w:rPr>
+                                <w:t>7</w:t>
+                              </w:r>
+                            </w:fldSimple>
                             <w:r>
                               <w:rPr>
                                 <w:lang w:val="en-GB"/>
                               </w:rPr>
-                              <w:t xml:space="preserve">, </w:t>
-                            </w:r>
-                            <w:proofErr w:type="spellStart"/>
-                            <w:r>
-                              <w:rPr>
-                                <w:lang w:val="en-GB"/>
-                              </w:rPr>
-                              <w:t>Modulplan</w:t>
-                            </w:r>
-                            <w:proofErr w:type="spellEnd"/>
-                            <w:r>
-                              <w:rPr>
-                                <w:lang w:val="en-GB"/>
-                              </w:rPr>
-                              <w:t xml:space="preserve"> </w:t>
-                            </w:r>
-                            <w:proofErr w:type="spellStart"/>
-                            <w:r>
-                              <w:rPr>
-                                <w:lang w:val="en-GB"/>
-                              </w:rPr>
-                              <w:t>nach</w:t>
-                            </w:r>
-                            <w:proofErr w:type="spellEnd"/>
-                            <w:r>
-                              <w:rPr>
-                                <w:lang w:val="en-GB"/>
-                              </w:rPr>
-                              <w:t xml:space="preserve"> </w:t>
-                            </w:r>
-                            <w:proofErr w:type="spellStart"/>
-                            <w:r>
-                              <w:rPr>
-                                <w:lang w:val="en-GB"/>
-                              </w:rPr>
-                              <w:t>Phasen</w:t>
+                              <w:t>, Modulplan nach Phasen</w:t>
                             </w:r>
                             <w:bookmarkEnd w:id="38"/>
-                            <w:proofErr w:type="spellEnd"/>
                           </w:p>
                         </w:txbxContent>
                       </wps:txbx>
@@ -15506,70 +15101,21 @@
                       <w:r>
                         <w:t xml:space="preserve">Abbildung </w:t>
                       </w:r>
-                      <w:r>
-                        <w:fldChar w:fldCharType="begin"/>
-                      </w:r>
-                      <w:r>
-                        <w:instrText xml:space="preserve"> SEQ Abbildung \* ARABIC </w:instrText>
-                      </w:r>
-                      <w:r>
-                        <w:fldChar w:fldCharType="separate"/>
-                      </w:r>
-                      <w:r>
-                        <w:rPr>
-                          <w:noProof/>
-                        </w:rPr>
-                        <w:t>7</w:t>
-                      </w:r>
-                      <w:r>
-                        <w:rPr>
-                          <w:noProof/>
-                        </w:rPr>
-                        <w:fldChar w:fldCharType="end"/>
-                      </w:r>
+                      <w:fldSimple w:instr=" SEQ Abbildung \* ARABIC ">
+                        <w:r>
+                          <w:rPr>
+                            <w:noProof/>
+                          </w:rPr>
+                          <w:t>7</w:t>
+                        </w:r>
+                      </w:fldSimple>
                       <w:r>
                         <w:rPr>
                           <w:lang w:val="en-GB"/>
                         </w:rPr>
-                        <w:t xml:space="preserve">, </w:t>
-                      </w:r>
-                      <w:proofErr w:type="spellStart"/>
-                      <w:r>
-                        <w:rPr>
-                          <w:lang w:val="en-GB"/>
-                        </w:rPr>
-                        <w:t>Modulplan</w:t>
-                      </w:r>
-                      <w:proofErr w:type="spellEnd"/>
-                      <w:r>
-                        <w:rPr>
-                          <w:lang w:val="en-GB"/>
-                        </w:rPr>
-                        <w:t xml:space="preserve"> </w:t>
-                      </w:r>
-                      <w:proofErr w:type="spellStart"/>
-                      <w:r>
-                        <w:rPr>
-                          <w:lang w:val="en-GB"/>
-                        </w:rPr>
-                        <w:t>nach</w:t>
-                      </w:r>
-                      <w:proofErr w:type="spellEnd"/>
-                      <w:r>
-                        <w:rPr>
-                          <w:lang w:val="en-GB"/>
-                        </w:rPr>
-                        <w:t xml:space="preserve"> </w:t>
-                      </w:r>
-                      <w:proofErr w:type="spellStart"/>
-                      <w:r>
-                        <w:rPr>
-                          <w:lang w:val="en-GB"/>
-                        </w:rPr>
-                        <w:t>Phasen</w:t>
+                        <w:t>, Modulplan nach Phasen</w:t>
                       </w:r>
                       <w:bookmarkEnd w:id="39"/>
-                      <w:proofErr w:type="spellEnd"/>
                     </w:p>
                   </w:txbxContent>
                 </v:textbox>
@@ -15588,7 +15134,6 @@
         <w:pStyle w:val="Heading2"/>
       </w:pPr>
       <w:bookmarkStart w:id="40" w:name="_Toc68858053"/>
-      <w:proofErr w:type="spellStart"/>
       <w:r>
         <w:lastRenderedPageBreak/>
         <w:t>Projek</w:t>
@@ -15597,7 +15142,6 @@
         <w:t>organisation</w:t>
       </w:r>
       <w:bookmarkEnd w:id="40"/>
-      <w:proofErr w:type="spellEnd"/>
     </w:p>
     <w:p>
       <w:r>
@@ -15721,22 +15265,8 @@
                                   <w:szCs w:val="20"/>
                                   <w:lang w:val="en-GB"/>
                                 </w:rPr>
-                                <w:t>Probst-</w:t>
+                                <w:t>Probst-Maveg</w:t>
                               </w:r>
-                              <w:proofErr w:type="spellStart"/>
-                              <w:r>
-                                <w:rPr>
-                                  <w:rFonts w:asciiTheme="minorHAnsi" w:hAnsiTheme="minorHAnsi" w:cstheme="minorHAnsi"/>
-                                  <w:b/>
-                                  <w:bCs/>
-                                  <w:color w:val="FFFFFF" w:themeColor="background1"/>
-                                  <w:sz w:val="20"/>
-                                  <w:szCs w:val="20"/>
-                                  <w:lang w:val="en-GB"/>
-                                </w:rPr>
-                                <w:t>Maveg</w:t>
-                              </w:r>
-                              <w:proofErr w:type="spellEnd"/>
                               <w:r>
                                 <w:rPr>
                                   <w:rFonts w:asciiTheme="minorHAnsi" w:hAnsiTheme="minorHAnsi" w:cstheme="minorHAnsi"/>
@@ -15761,7 +15291,6 @@
                                   <w:lang w:val="en-GB"/>
                                 </w:rPr>
                               </w:pPr>
-                              <w:proofErr w:type="spellStart"/>
                               <w:r>
                                 <w:rPr>
                                   <w:rFonts w:asciiTheme="minorHAnsi" w:hAnsiTheme="minorHAnsi" w:cstheme="minorHAnsi"/>
@@ -15772,7 +15301,6 @@
                                 </w:rPr>
                                 <w:t>Auftraggeber</w:t>
                               </w:r>
-                              <w:proofErr w:type="spellEnd"/>
                             </w:p>
                           </w:txbxContent>
                         </wps:txbx>
@@ -15850,7 +15378,6 @@
                                   <w:lang w:val="en-GB"/>
                                 </w:rPr>
                               </w:pPr>
-                              <w:proofErr w:type="spellStart"/>
                               <w:r>
                                 <w:rPr>
                                   <w:rFonts w:asciiTheme="minorHAnsi" w:hAnsiTheme="minorHAnsi" w:cstheme="minorHAnsi"/>
@@ -15861,7 +15388,6 @@
                                 </w:rPr>
                                 <w:t>Fachvorgesetzter</w:t>
                               </w:r>
-                              <w:proofErr w:type="spellEnd"/>
                             </w:p>
                           </w:txbxContent>
                         </wps:txbx>
@@ -15939,7 +15465,6 @@
                                   <w:lang w:val="en-GB"/>
                                 </w:rPr>
                               </w:pPr>
-                              <w:proofErr w:type="spellStart"/>
                               <w:r>
                                 <w:rPr>
                                   <w:rFonts w:asciiTheme="minorHAnsi" w:hAnsiTheme="minorHAnsi" w:cstheme="minorHAnsi"/>
@@ -15950,7 +15475,6 @@
                                 </w:rPr>
                                 <w:t>Nebenexperte</w:t>
                               </w:r>
-                              <w:proofErr w:type="spellEnd"/>
                             </w:p>
                           </w:txbxContent>
                         </wps:txbx>
@@ -16004,7 +15528,6 @@
                                   <w:lang w:val="en-GB"/>
                                 </w:rPr>
                               </w:pPr>
-                              <w:proofErr w:type="spellStart"/>
                               <w:r>
                                 <w:rPr>
                                   <w:rFonts w:asciiTheme="minorHAnsi" w:hAnsiTheme="minorHAnsi" w:cstheme="minorHAnsi"/>
@@ -16015,35 +15538,8 @@
                                   <w:szCs w:val="20"/>
                                   <w:lang w:val="en-GB"/>
                                 </w:rPr>
-                                <w:t>Iwan</w:t>
+                                <w:t>Iwan Kalbermatten</w:t>
                               </w:r>
-                              <w:proofErr w:type="spellEnd"/>
-                              <w:r>
-                                <w:rPr>
-                                  <w:rFonts w:asciiTheme="minorHAnsi" w:hAnsiTheme="minorHAnsi" w:cstheme="minorHAnsi"/>
-                                  <w:b/>
-                                  <w:bCs/>
-                                  <w:color w:val="FFFFFF" w:themeColor="background1"/>
-                                  <w:sz w:val="20"/>
-                                  <w:szCs w:val="20"/>
-                                  <w:lang w:val="en-GB"/>
-                                </w:rPr>
-                                <w:t xml:space="preserve"> </w:t>
-                              </w:r>
-                              <w:proofErr w:type="spellStart"/>
-                              <w:r>
-                                <w:rPr>
-                                  <w:rFonts w:asciiTheme="minorHAnsi" w:hAnsiTheme="minorHAnsi" w:cstheme="minorHAnsi"/>
-                                  <w:b/>
-                                  <w:bCs/>
-                                  <w:color w:val="FFFFFF" w:themeColor="background1"/>
-                                  <w:sz w:val="20"/>
-                                  <w:szCs w:val="20"/>
-                                  <w:lang w:val="en-GB"/>
-                                </w:rPr>
-                                <w:t>Kalbermatten</w:t>
-                              </w:r>
-                              <w:proofErr w:type="spellEnd"/>
                             </w:p>
                             <w:p>
                               <w:pPr>
@@ -16056,7 +15552,6 @@
                                   <w:lang w:val="en-GB"/>
                                 </w:rPr>
                               </w:pPr>
-                              <w:proofErr w:type="spellStart"/>
                               <w:r>
                                 <w:rPr>
                                   <w:rFonts w:asciiTheme="minorHAnsi" w:hAnsiTheme="minorHAnsi" w:cstheme="minorHAnsi"/>
@@ -16067,7 +15562,6 @@
                                 </w:rPr>
                                 <w:t>Hauptexperte</w:t>
                               </w:r>
-                              <w:proofErr w:type="spellEnd"/>
                             </w:p>
                           </w:txbxContent>
                         </wps:txbx>
@@ -16145,7 +15639,6 @@
                                   <w:lang w:val="en-GB"/>
                                 </w:rPr>
                               </w:pPr>
-                              <w:proofErr w:type="spellStart"/>
                               <w:r>
                                 <w:rPr>
                                   <w:rFonts w:asciiTheme="minorHAnsi" w:hAnsiTheme="minorHAnsi" w:cstheme="minorHAnsi"/>
@@ -16156,7 +15649,6 @@
                                 </w:rPr>
                                 <w:t>Projektleitung</w:t>
                               </w:r>
-                              <w:proofErr w:type="spellEnd"/>
                             </w:p>
                           </w:txbxContent>
                         </wps:txbx>
@@ -16234,7 +15726,6 @@
                                   <w:lang w:val="en-GB"/>
                                 </w:rPr>
                               </w:pPr>
-                              <w:proofErr w:type="spellStart"/>
                               <w:r>
                                 <w:rPr>
                                   <w:rFonts w:asciiTheme="minorHAnsi" w:hAnsiTheme="minorHAnsi" w:cstheme="minorHAnsi"/>
@@ -16245,7 +15736,6 @@
                                 </w:rPr>
                                 <w:t>Entwicklung</w:t>
                               </w:r>
-                              <w:proofErr w:type="spellEnd"/>
                             </w:p>
                           </w:txbxContent>
                         </wps:txbx>
@@ -16692,42 +16182,21 @@
       <w:r>
         <w:t xml:space="preserve">Abbildung </w:t>
       </w:r>
-      <w:r>
-        <w:fldChar w:fldCharType="begin"/>
-      </w:r>
-      <w:r>
-        <w:instrText xml:space="preserve"> SEQ Abbildung \* ARABIC </w:instrText>
-      </w:r>
-      <w:r>
-        <w:fldChar w:fldCharType="separate"/>
-      </w:r>
-      <w:r>
-        <w:rPr>
-          <w:noProof/>
-        </w:rPr>
-        <w:t>8</w:t>
-      </w:r>
-      <w:r>
-        <w:rPr>
-          <w:noProof/>
-        </w:rPr>
-        <w:fldChar w:fldCharType="end"/>
-      </w:r>
+      <w:fldSimple w:instr=" SEQ Abbildung \* ARABIC ">
+        <w:r>
+          <w:rPr>
+            <w:noProof/>
+          </w:rPr>
+          <w:t>8</w:t>
+        </w:r>
+      </w:fldSimple>
       <w:r>
         <w:rPr>
           <w:lang w:val="en-GB"/>
         </w:rPr>
-        <w:t xml:space="preserve">, </w:t>
-      </w:r>
-      <w:proofErr w:type="spellStart"/>
-      <w:r>
-        <w:rPr>
-          <w:lang w:val="en-GB"/>
-        </w:rPr>
-        <w:t>Projektrollen</w:t>
+        <w:t>, Projektrollen</w:t>
       </w:r>
       <w:bookmarkEnd w:id="41"/>
-      <w:proofErr w:type="spellEnd"/>
     </w:p>
     <w:p>
       <w:pPr>
@@ -16755,42 +16224,21 @@
       <w:r>
         <w:t xml:space="preserve">Tabelle </w:t>
       </w:r>
-      <w:r>
-        <w:fldChar w:fldCharType="begin"/>
-      </w:r>
-      <w:r>
-        <w:instrText xml:space="preserve"> SEQ Tabelle \* ARABIC </w:instrText>
-      </w:r>
-      <w:r>
-        <w:fldChar w:fldCharType="separate"/>
-      </w:r>
-      <w:r>
-        <w:rPr>
-          <w:noProof/>
-        </w:rPr>
-        <w:t>2</w:t>
-      </w:r>
-      <w:r>
-        <w:rPr>
-          <w:noProof/>
-        </w:rPr>
-        <w:fldChar w:fldCharType="end"/>
-      </w:r>
+      <w:fldSimple w:instr=" SEQ Tabelle \* ARABIC ">
+        <w:r>
+          <w:rPr>
+            <w:noProof/>
+          </w:rPr>
+          <w:t>2</w:t>
+        </w:r>
+      </w:fldSimple>
       <w:r>
         <w:rPr>
           <w:lang w:val="en-GB"/>
         </w:rPr>
-        <w:t xml:space="preserve">, </w:t>
-      </w:r>
-      <w:proofErr w:type="spellStart"/>
-      <w:r>
-        <w:rPr>
-          <w:lang w:val="en-GB"/>
-        </w:rPr>
-        <w:t>Projektrollen</w:t>
+        <w:t>, Projektrollen</w:t>
       </w:r>
       <w:bookmarkEnd w:id="43"/>
-      <w:proofErr w:type="spellEnd"/>
     </w:p>
     <w:tbl>
       <w:tblPr>
@@ -17318,42 +16766,21 @@
                             <w:r>
                               <w:t xml:space="preserve">Abbildung </w:t>
                             </w:r>
-                            <w:r>
-                              <w:fldChar w:fldCharType="begin"/>
-                            </w:r>
-                            <w:r>
-                              <w:instrText xml:space="preserve"> SEQ Abbildung \* ARABIC </w:instrText>
-                            </w:r>
-                            <w:r>
-                              <w:fldChar w:fldCharType="separate"/>
-                            </w:r>
-                            <w:r>
-                              <w:rPr>
-                                <w:noProof/>
-                              </w:rPr>
-                              <w:t>9</w:t>
-                            </w:r>
-                            <w:r>
-                              <w:rPr>
-                                <w:noProof/>
-                              </w:rPr>
-                              <w:fldChar w:fldCharType="end"/>
-                            </w:r>
+                            <w:fldSimple w:instr=" SEQ Abbildung \* ARABIC ">
+                              <w:r>
+                                <w:rPr>
+                                  <w:noProof/>
+                                </w:rPr>
+                                <w:t>9</w:t>
+                              </w:r>
+                            </w:fldSimple>
                             <w:r>
                               <w:rPr>
                                 <w:lang w:val="en-GB"/>
                               </w:rPr>
-                              <w:t xml:space="preserve">, </w:t>
-                            </w:r>
-                            <w:proofErr w:type="spellStart"/>
-                            <w:r>
-                              <w:rPr>
-                                <w:lang w:val="en-GB"/>
-                              </w:rPr>
-                              <w:t>Projektrollen</w:t>
+                              <w:t>, Projektrollen</w:t>
                             </w:r>
                             <w:bookmarkEnd w:id="44"/>
-                            <w:proofErr w:type="spellEnd"/>
                           </w:p>
                         </w:txbxContent>
                       </wps:txbx>
@@ -17387,42 +16814,21 @@
                       <w:r>
                         <w:t xml:space="preserve">Abbildung </w:t>
                       </w:r>
-                      <w:r>
-                        <w:fldChar w:fldCharType="begin"/>
-                      </w:r>
-                      <w:r>
-                        <w:instrText xml:space="preserve"> SEQ Abbildung \* ARABIC </w:instrText>
-                      </w:r>
-                      <w:r>
-                        <w:fldChar w:fldCharType="separate"/>
-                      </w:r>
-                      <w:r>
-                        <w:rPr>
-                          <w:noProof/>
-                        </w:rPr>
-                        <w:t>9</w:t>
-                      </w:r>
-                      <w:r>
-                        <w:rPr>
-                          <w:noProof/>
-                        </w:rPr>
-                        <w:fldChar w:fldCharType="end"/>
-                      </w:r>
+                      <w:fldSimple w:instr=" SEQ Abbildung \* ARABIC ">
+                        <w:r>
+                          <w:rPr>
+                            <w:noProof/>
+                          </w:rPr>
+                          <w:t>9</w:t>
+                        </w:r>
+                      </w:fldSimple>
                       <w:r>
                         <w:rPr>
                           <w:lang w:val="en-GB"/>
                         </w:rPr>
-                        <w:t xml:space="preserve">, </w:t>
-                      </w:r>
-                      <w:proofErr w:type="spellStart"/>
-                      <w:r>
-                        <w:rPr>
-                          <w:lang w:val="en-GB"/>
-                        </w:rPr>
-                        <w:t>Projektrollen</w:t>
+                        <w:t>, Projektrollen</w:t>
                       </w:r>
                       <w:bookmarkEnd w:id="45"/>
-                      <w:proofErr w:type="spellEnd"/>
                     </w:p>
                   </w:txbxContent>
                 </v:textbox>
@@ -17487,42 +16893,21 @@
                             <w:r>
                               <w:t xml:space="preserve">Abbildung </w:t>
                             </w:r>
-                            <w:r>
-                              <w:fldChar w:fldCharType="begin"/>
-                            </w:r>
-                            <w:r>
-                              <w:instrText xml:space="preserve"> SEQ Abbildung \* ARABIC </w:instrText>
-                            </w:r>
-                            <w:r>
-                              <w:fldChar w:fldCharType="separate"/>
-                            </w:r>
-                            <w:r>
-                              <w:rPr>
-                                <w:noProof/>
-                              </w:rPr>
-                              <w:t>10</w:t>
-                            </w:r>
-                            <w:r>
-                              <w:rPr>
-                                <w:noProof/>
-                              </w:rPr>
-                              <w:fldChar w:fldCharType="end"/>
-                            </w:r>
+                            <w:fldSimple w:instr=" SEQ Abbildung \* ARABIC ">
+                              <w:r>
+                                <w:rPr>
+                                  <w:noProof/>
+                                </w:rPr>
+                                <w:t>10</w:t>
+                              </w:r>
+                            </w:fldSimple>
                             <w:r>
                               <w:rPr>
                                 <w:lang w:val="en-GB"/>
                               </w:rPr>
-                              <w:t xml:space="preserve">, </w:t>
-                            </w:r>
-                            <w:proofErr w:type="spellStart"/>
-                            <w:r>
-                              <w:rPr>
-                                <w:lang w:val="en-GB"/>
-                              </w:rPr>
-                              <w:t>Projektrollen</w:t>
+                              <w:t>, Projektrollen</w:t>
                             </w:r>
                             <w:bookmarkEnd w:id="46"/>
-                            <w:proofErr w:type="spellEnd"/>
                           </w:p>
                         </w:txbxContent>
                       </wps:txbx>
@@ -17558,42 +16943,21 @@
                       <w:r>
                         <w:t xml:space="preserve">Abbildung </w:t>
                       </w:r>
-                      <w:r>
-                        <w:fldChar w:fldCharType="begin"/>
-                      </w:r>
-                      <w:r>
-                        <w:instrText xml:space="preserve"> SEQ Abbildung \* ARABIC </w:instrText>
-                      </w:r>
-                      <w:r>
-                        <w:fldChar w:fldCharType="separate"/>
-                      </w:r>
-                      <w:r>
-                        <w:rPr>
-                          <w:noProof/>
-                        </w:rPr>
-                        <w:t>10</w:t>
-                      </w:r>
-                      <w:r>
-                        <w:rPr>
-                          <w:noProof/>
-                        </w:rPr>
-                        <w:fldChar w:fldCharType="end"/>
-                      </w:r>
+                      <w:fldSimple w:instr=" SEQ Abbildung \* ARABIC ">
+                        <w:r>
+                          <w:rPr>
+                            <w:noProof/>
+                          </w:rPr>
+                          <w:t>10</w:t>
+                        </w:r>
+                      </w:fldSimple>
                       <w:r>
                         <w:rPr>
                           <w:lang w:val="en-GB"/>
                         </w:rPr>
-                        <w:t xml:space="preserve">, </w:t>
-                      </w:r>
-                      <w:proofErr w:type="spellStart"/>
-                      <w:r>
-                        <w:rPr>
-                          <w:lang w:val="en-GB"/>
-                        </w:rPr>
-                        <w:t>Projektrollen</w:t>
+                        <w:t>, Projektrollen</w:t>
                       </w:r>
                       <w:bookmarkEnd w:id="47"/>
-                      <w:proofErr w:type="spellEnd"/>
                     </w:p>
                   </w:txbxContent>
                 </v:textbox>
@@ -17960,21 +17324,7 @@
                                   <w:rPr>
                                     <w:color w:val="FFFFFF" w:themeColor="background1"/>
                                   </w:rPr>
-                                  <w:t>Probst-</w:t>
-                                </w:r>
-                                <w:proofErr w:type="spellStart"/>
-                                <w:r>
-                                  <w:rPr>
-                                    <w:color w:val="FFFFFF" w:themeColor="background1"/>
-                                  </w:rPr>
-                                  <w:t>Maveg</w:t>
-                                </w:r>
-                                <w:proofErr w:type="spellEnd"/>
-                                <w:r>
-                                  <w:rPr>
-                                    <w:color w:val="FFFFFF" w:themeColor="background1"/>
-                                  </w:rPr>
-                                  <w:t xml:space="preserve"> AG</w:t>
+                                  <w:t>Probst-Maveg AG</w:t>
                                 </w:r>
                               </w:p>
                             </w:txbxContent>
@@ -18923,16 +18273,8 @@
         <w:rPr>
           <w:lang w:val="de-DE"/>
         </w:rPr>
-        <w:t xml:space="preserve">Zu beachten sind ausschließlich die Coding-Conventions von </w:t>
-      </w:r>
-      <w:proofErr w:type="spellStart"/>
-      <w:r>
-        <w:rPr>
-          <w:lang w:val="de-DE"/>
-        </w:rPr>
-        <w:t>ExtBase</w:t>
-      </w:r>
-      <w:proofErr w:type="spellEnd"/>
+        <w:t>Zu beachten sind ausschließlich die Coding-Conventions von ExtBase</w:t>
+      </w:r>
       <w:r>
         <w:rPr>
           <w:lang w:val="de-DE"/>
@@ -19040,43 +18382,25 @@
       <w:r>
         <w:t xml:space="preserve">Tabelle </w:t>
       </w:r>
-      <w:r>
-        <w:fldChar w:fldCharType="begin"/>
-      </w:r>
-      <w:r>
-        <w:instrText xml:space="preserve"> SEQ Tabelle \* ARABIC </w:instrText>
-      </w:r>
-      <w:r>
-        <w:fldChar w:fldCharType="separate"/>
-      </w:r>
-      <w:r>
-        <w:rPr>
-          <w:noProof/>
-        </w:rPr>
-        <w:t>3</w:t>
-      </w:r>
-      <w:r>
-        <w:fldChar w:fldCharType="end"/>
-      </w:r>
+      <w:fldSimple w:instr=" SEQ Tabelle \* ARABIC ">
+        <w:r>
+          <w:rPr>
+            <w:noProof/>
+          </w:rPr>
+          <w:t>3</w:t>
+        </w:r>
+      </w:fldSimple>
       <w:r>
         <w:rPr>
           <w:lang w:val="en-GB"/>
         </w:rPr>
         <w:t xml:space="preserve">, </w:t>
       </w:r>
-      <w:proofErr w:type="spellStart"/>
       <w:r>
         <w:rPr>
           <w:lang w:val="en-GB"/>
         </w:rPr>
-        <w:t>Arbeitsjournal</w:t>
-      </w:r>
-      <w:proofErr w:type="spellEnd"/>
-      <w:r>
-        <w:rPr>
-          <w:lang w:val="en-GB"/>
-        </w:rPr>
-        <w:t xml:space="preserve"> 07.04.2021</w:t>
+        <w:t>Arbeitsjournal 07.04.2021</w:t>
       </w:r>
     </w:p>
     <w:tbl>
@@ -20289,21 +19613,7 @@
               <w:rPr>
                 <w:color w:val="000000" w:themeColor="text1"/>
               </w:rPr>
-              <w:t xml:space="preserve">Anfangs hatte ich ein paar Probleme mit GitHub, da ich dort anscheinend einen Ordner abgelegt hatte, der Lokal nicht existierte. Da ich das </w:t>
-            </w:r>
-            <w:proofErr w:type="spellStart"/>
-            <w:r>
-              <w:rPr>
-                <w:color w:val="000000" w:themeColor="text1"/>
-              </w:rPr>
-              <w:t>Git</w:t>
-            </w:r>
-            <w:proofErr w:type="spellEnd"/>
-            <w:r>
-              <w:rPr>
-                <w:color w:val="000000" w:themeColor="text1"/>
-              </w:rPr>
-              <w:t>-Repo aber nicht pullen konnte, habe ich einfachheitshalber ein neues Repository erstellt und die Sachen erneut verknüpft, was schliesslich funktionierte und mir die Fehlerbehebung ersparte.</w:t>
+              <w:t>Anfangs hatte ich ein paar Probleme mit GitHub, da ich dort anscheinend einen Ordner abgelegt hatte, der Lokal nicht existierte. Da ich das Git-Repo aber nicht pullen konnte, habe ich einfachheitshalber ein neues Repository erstellt und die Sachen erneut verknüpft, was schliesslich funktionierte und mir die Fehlerbehebung ersparte.</w:t>
             </w:r>
           </w:p>
           <w:p>
@@ -20483,43 +19793,25 @@
       <w:r>
         <w:t xml:space="preserve">Tabelle </w:t>
       </w:r>
-      <w:r>
-        <w:fldChar w:fldCharType="begin"/>
-      </w:r>
-      <w:r>
-        <w:instrText xml:space="preserve"> SEQ Tabelle \* ARABIC </w:instrText>
-      </w:r>
-      <w:r>
-        <w:fldChar w:fldCharType="separate"/>
-      </w:r>
-      <w:r>
-        <w:rPr>
-          <w:noProof/>
-        </w:rPr>
-        <w:t>4</w:t>
-      </w:r>
-      <w:r>
-        <w:fldChar w:fldCharType="end"/>
-      </w:r>
+      <w:fldSimple w:instr=" SEQ Tabelle \* ARABIC ">
+        <w:r>
+          <w:rPr>
+            <w:noProof/>
+          </w:rPr>
+          <w:t>4</w:t>
+        </w:r>
+      </w:fldSimple>
       <w:r>
         <w:rPr>
           <w:lang w:val="en-GB"/>
         </w:rPr>
         <w:t xml:space="preserve">, </w:t>
       </w:r>
-      <w:proofErr w:type="spellStart"/>
       <w:r>
         <w:rPr>
           <w:lang w:val="en-GB"/>
         </w:rPr>
-        <w:t>Arbeitsjournal</w:t>
-      </w:r>
-      <w:proofErr w:type="spellEnd"/>
-      <w:r>
-        <w:rPr>
-          <w:lang w:val="en-GB"/>
-        </w:rPr>
-        <w:t xml:space="preserve"> 08.04.2021</w:t>
+        <w:t>Arbeitsjournal 08.04.2021</w:t>
       </w:r>
     </w:p>
     <w:tbl>
@@ -21661,21 +20953,7 @@
               <w:rPr>
                 <w:lang w:val="de-DE"/>
               </w:rPr>
-              <w:t xml:space="preserve">Am Morgen habe ich den Rest des Projektvorgehens definiert, genauer gesagt die verschiedenen Module nochmals genauer unter die Lupe genommen und eine Phase namens „Allgemeines“ dem HERMES 5.1 hinzugefügt. Zudem habe ich die Risikoanalyse fertiggestellt. Nach dem Mittag kam dann das erste Expertengespräch, worauf ich einige Verbesserungen an der Zeitplanung und an der Dokumentation vorgenommen habe. Im Zeitplan waren die Meilensteine nicht benannt und die Phase „Allgemeines“ war noch nicht existent, weder im Zeitplan, noch in der Dokumentation. Im weiteren Verlauf des Nachmittags habe ich das Gesprächsprotokoll vom Expertengespräch verfasst und auf </w:t>
-            </w:r>
-            <w:proofErr w:type="spellStart"/>
-            <w:r>
-              <w:rPr>
-                <w:lang w:val="de-DE"/>
-              </w:rPr>
-              <w:t>pkorg</w:t>
-            </w:r>
-            <w:proofErr w:type="spellEnd"/>
-            <w:r>
-              <w:rPr>
-                <w:lang w:val="de-DE"/>
-              </w:rPr>
-              <w:t xml:space="preserve"> hochgeladen. Anschließend habe ich mir Gedanken zum ISDS-Konzept gemacht und im Internet nach einem Beispiel gesucht. </w:t>
+              <w:t xml:space="preserve">Am Morgen habe ich den Rest des Projektvorgehens definiert, genauer gesagt die verschiedenen Module nochmals genauer unter die Lupe genommen und eine Phase namens „Allgemeines“ dem HERMES 5.1 hinzugefügt. Zudem habe ich die Risikoanalyse fertiggestellt. Nach dem Mittag kam dann das erste Expertengespräch, worauf ich einige Verbesserungen an der Zeitplanung und an der Dokumentation vorgenommen habe. Im Zeitplan waren die Meilensteine nicht benannt und die Phase „Allgemeines“ war noch nicht existent, weder im Zeitplan, noch in der Dokumentation. Im weiteren Verlauf des Nachmittags habe ich das Gesprächsprotokoll vom Expertengespräch verfasst und auf pkorg hochgeladen. Anschließend habe ich mir Gedanken zum ISDS-Konzept gemacht und im Internet nach einem Beispiel gesucht. </w:t>
             </w:r>
           </w:p>
         </w:tc>
@@ -22137,43 +21415,25 @@
       <w:r>
         <w:t xml:space="preserve">Tabelle </w:t>
       </w:r>
-      <w:r>
-        <w:fldChar w:fldCharType="begin"/>
-      </w:r>
-      <w:r>
-        <w:instrText xml:space="preserve"> SEQ Tabelle \* ARABIC </w:instrText>
-      </w:r>
-      <w:r>
-        <w:fldChar w:fldCharType="separate"/>
-      </w:r>
-      <w:r>
-        <w:rPr>
-          <w:noProof/>
-        </w:rPr>
-        <w:t>5</w:t>
-      </w:r>
-      <w:r>
-        <w:fldChar w:fldCharType="end"/>
-      </w:r>
+      <w:fldSimple w:instr=" SEQ Tabelle \* ARABIC ">
+        <w:r>
+          <w:rPr>
+            <w:noProof/>
+          </w:rPr>
+          <w:t>5</w:t>
+        </w:r>
+      </w:fldSimple>
       <w:r>
         <w:rPr>
           <w:lang w:val="en-GB"/>
         </w:rPr>
         <w:t xml:space="preserve">, </w:t>
       </w:r>
-      <w:proofErr w:type="spellStart"/>
       <w:r>
         <w:rPr>
           <w:lang w:val="en-GB"/>
         </w:rPr>
-        <w:t>Arbeitsjournal</w:t>
-      </w:r>
-      <w:proofErr w:type="spellEnd"/>
-      <w:r>
-        <w:rPr>
-          <w:lang w:val="en-GB"/>
-        </w:rPr>
-        <w:t xml:space="preserve"> 0</w:t>
+        <w:t>Arbeitsjournal 0</w:t>
       </w:r>
       <w:r>
         <w:rPr>
@@ -23719,10 +22979,10 @@
           <w:color w:val="000000" w:themeColor="text1"/>
         </w:rPr>
       </w:pPr>
-      <w:bookmarkStart w:id="65" w:name="_Toc68858069"/>
-      <w:bookmarkStart w:id="66" w:name="_Toc59932917"/>
-      <w:bookmarkStart w:id="67" w:name="_Toc59938033"/>
-      <w:bookmarkStart w:id="68" w:name="_Toc85623860"/>
+      <w:bookmarkStart w:id="65" w:name="_Toc59932917"/>
+      <w:bookmarkStart w:id="66" w:name="_Toc59938033"/>
+      <w:bookmarkStart w:id="67" w:name="_Toc85623860"/>
+      <w:bookmarkStart w:id="68" w:name="_Toc68858069"/>
       <w:r>
         <w:rPr>
           <w:color w:val="000000" w:themeColor="text1"/>
@@ -23730,16 +22990,16 @@
         <w:lastRenderedPageBreak/>
         <w:t>Unterschriften</w:t>
       </w:r>
+      <w:bookmarkEnd w:id="65"/>
       <w:bookmarkEnd w:id="66"/>
       <w:bookmarkEnd w:id="67"/>
+      <w:r>
+        <w:rPr>
+          <w:color w:val="000000" w:themeColor="text1"/>
+        </w:rPr>
+        <w:t xml:space="preserve"> und Abnahmeprotokoll</w:t>
+      </w:r>
       <w:bookmarkEnd w:id="68"/>
-      <w:r>
-        <w:rPr>
-          <w:color w:val="000000" w:themeColor="text1"/>
-        </w:rPr>
-        <w:t xml:space="preserve"> und Abnahmeprotokoll</w:t>
-      </w:r>
-      <w:bookmarkEnd w:id="65"/>
       <w:r>
         <w:rPr>
           <w:color w:val="000000" w:themeColor="text1"/>
@@ -23856,43 +23116,19 @@
       <w:r>
         <w:t xml:space="preserve">Tabelle </w:t>
       </w:r>
-      <w:r>
-        <w:fldChar w:fldCharType="begin"/>
-      </w:r>
-      <w:r>
-        <w:instrText xml:space="preserve"> SEQ Tabelle \* ARABIC </w:instrText>
-      </w:r>
-      <w:r>
-        <w:fldChar w:fldCharType="separate"/>
-      </w:r>
-      <w:r>
-        <w:rPr>
-          <w:noProof/>
-        </w:rPr>
-        <w:t>6</w:t>
-      </w:r>
-      <w:r>
-        <w:fldChar w:fldCharType="end"/>
-      </w:r>
+      <w:fldSimple w:instr=" SEQ Tabelle \* ARABIC ">
+        <w:r>
+          <w:rPr>
+            <w:noProof/>
+          </w:rPr>
+          <w:t>6</w:t>
+        </w:r>
+      </w:fldSimple>
       <w:r>
         <w:rPr>
           <w:lang w:val="en-GB"/>
         </w:rPr>
-        <w:t xml:space="preserve">, </w:t>
-      </w:r>
-      <w:proofErr w:type="spellStart"/>
-      <w:r>
-        <w:rPr>
-          <w:lang w:val="en-GB"/>
-        </w:rPr>
-        <w:t>Unterschriften</w:t>
-      </w:r>
-      <w:proofErr w:type="spellEnd"/>
-      <w:r>
-        <w:rPr>
-          <w:lang w:val="en-GB"/>
-        </w:rPr>
-        <w:t xml:space="preserve"> Phasenfreigabe</w:t>
+        <w:t>, Unterschriften Phasenfreigabe</w:t>
       </w:r>
     </w:p>
     <w:tbl>
@@ -24329,13 +23565,7 @@
               <w:keepNext/>
             </w:pPr>
             <w:r>
-              <w:t>0</w:t>
-            </w:r>
-            <w:r>
-              <w:t>9</w:t>
-            </w:r>
-            <w:r>
-              <w:t>.04.2021</w:t>
+              <w:t>09.04.2021</w:t>
             </w:r>
           </w:p>
         </w:tc>
@@ -25007,15 +24237,7 @@
     </w:p>
     <w:p>
       <w:r>
-        <w:t>Die Probst-</w:t>
-      </w:r>
-      <w:proofErr w:type="spellStart"/>
-      <w:r>
-        <w:t>Maveg</w:t>
-      </w:r>
-      <w:proofErr w:type="spellEnd"/>
-      <w:r>
-        <w:t xml:space="preserve"> AG muss sich zur Zeit mit einer in die Jahre gekommenen Website herumschlagen, die für die Erfassung von Produkten einen hohen Zeitaufwand zur Folge hat. </w:t>
+        <w:t xml:space="preserve">Die Probst-Maveg AG muss sich zur Zeit mit einer in die Jahre gekommenen Website herumschlagen, die für die Erfassung von Produkten einen hohen Zeitaufwand zur Folge hat. </w:t>
       </w:r>
       <w:r>
         <w:t xml:space="preserve"> </w:t>
@@ -25100,15 +24322,7 @@
     <w:p/>
     <w:p>
       <w:r>
-        <w:t>Probst-</w:t>
-      </w:r>
-      <w:proofErr w:type="spellStart"/>
-      <w:r>
-        <w:t>Maveg</w:t>
-      </w:r>
-      <w:proofErr w:type="spellEnd"/>
-      <w:r>
-        <w:t xml:space="preserve"> AG möchte ihren Workflow verbessern, weshalb die Entwicklung einer neuen Website unumgänglich ist. </w:t>
+        <w:t xml:space="preserve">Probst-Maveg AG möchte ihren Workflow verbessern, weshalb die Entwicklung einer neuen Website unumgänglich ist. </w:t>
       </w:r>
       <w:r>
         <w:t xml:space="preserve">Terminal8 hat hierfür den Gesamtauftrag, bestehend aus Design, Konzeption und Umsetzung erhalten. </w:t>
@@ -25754,27 +24968,14 @@
       <w:r>
         <w:t xml:space="preserve">Tabelle </w:t>
       </w:r>
-      <w:r>
-        <w:fldChar w:fldCharType="begin"/>
-      </w:r>
-      <w:r>
-        <w:instrText xml:space="preserve"> SEQ Tabelle \* ARABIC </w:instrText>
-      </w:r>
-      <w:r>
-        <w:fldChar w:fldCharType="separate"/>
-      </w:r>
-      <w:r>
-        <w:rPr>
-          <w:noProof/>
-        </w:rPr>
-        <w:t>7</w:t>
-      </w:r>
-      <w:r>
-        <w:rPr>
-          <w:noProof/>
-        </w:rPr>
-        <w:fldChar w:fldCharType="end"/>
-      </w:r>
+      <w:fldSimple w:instr=" SEQ Tabelle \* ARABIC ">
+        <w:r>
+          <w:rPr>
+            <w:noProof/>
+          </w:rPr>
+          <w:t>7</w:t>
+        </w:r>
+      </w:fldSimple>
       <w:r>
         <w:t>, Risikoanalyse</w:t>
       </w:r>
@@ -28871,12 +28072,31 @@
           <w:noProof/>
         </w:rPr>
         <w:lastRenderedPageBreak/>
-        <w:object w:dxaOrig="0" w:dyaOrig="0" w14:anchorId="524A76B9">
+        <w:object w:dxaOrig="1440" w:dyaOrig="1440" w14:anchorId="524A76B9">
+          <v:shapetype id="_x0000_t75" coordsize="21600,21600" o:spt="75" o:preferrelative="t" path="m@4@5l@4@11@9@11@9@5xe" filled="f" stroked="f">
+            <v:stroke joinstyle="miter"/>
+            <v:formulas>
+              <v:f eqn="if lineDrawn pixelLineWidth 0"/>
+              <v:f eqn="sum @0 1 0"/>
+              <v:f eqn="sum 0 0 @1"/>
+              <v:f eqn="prod @2 1 2"/>
+              <v:f eqn="prod @3 21600 pixelWidth"/>
+              <v:f eqn="prod @3 21600 pixelHeight"/>
+              <v:f eqn="sum @0 0 1"/>
+              <v:f eqn="prod @6 1 2"/>
+              <v:f eqn="prod @7 21600 pixelWidth"/>
+              <v:f eqn="sum @8 21600 0"/>
+              <v:f eqn="prod @7 21600 pixelHeight"/>
+              <v:f eqn="sum @10 21600 0"/>
+            </v:formulas>
+            <v:path o:extrusionok="f" gradientshapeok="t" o:connecttype="rect"/>
+            <o:lock v:ext="edit" aspectratio="t"/>
+          </v:shapetype>
           <v:shape id="_x0000_s1026" type="#_x0000_t75" style="position:absolute;left:0;text-align:left;margin-left:-19.2pt;margin-top:37.15pt;width:316.75pt;height:270.25pt;z-index:251658752;mso-position-horizontal-relative:text;mso-position-vertical-relative:text">
             <v:imagedata r:id="rId32" o:title=""/>
             <w10:wrap type="square" side="right"/>
           </v:shape>
-          <o:OLEObject Type="Embed" ProgID="Excel.Sheet.12" ShapeID="_x0000_s1026" DrawAspect="Content" ObjectID="_1679499515" r:id="rId33"/>
+          <o:OLEObject Type="Embed" ProgID="Excel.Sheet.12" ShapeID="_x0000_s1026" DrawAspect="Content" ObjectID="_1679499742" r:id="rId33"/>
         </w:object>
       </w:r>
       <w:r>
@@ -28987,27 +28207,14 @@
       <w:r>
         <w:t xml:space="preserve">Abbildung </w:t>
       </w:r>
-      <w:r>
-        <w:fldChar w:fldCharType="begin"/>
-      </w:r>
-      <w:r>
-        <w:instrText xml:space="preserve"> SEQ Abbildung \* ARABIC </w:instrText>
-      </w:r>
-      <w:r>
-        <w:fldChar w:fldCharType="separate"/>
-      </w:r>
-      <w:r>
-        <w:rPr>
-          <w:noProof/>
-        </w:rPr>
-        <w:t>11</w:t>
-      </w:r>
-      <w:r>
-        <w:rPr>
-          <w:noProof/>
-        </w:rPr>
-        <w:fldChar w:fldCharType="end"/>
-      </w:r>
+      <w:fldSimple w:instr=" SEQ Abbildung \* ARABIC ">
+        <w:r>
+          <w:rPr>
+            <w:noProof/>
+          </w:rPr>
+          <w:t>11</w:t>
+        </w:r>
+      </w:fldSimple>
       <w:r>
         <w:t>, Risikoportfolio</w:t>
       </w:r>
@@ -29034,10 +28241,7 @@
         <w:t xml:space="preserve">, minimiert oder zumindest um ein Gewisses verkleinert. Die obenstehende Tabelle zeigt auf, um welchen Faktor sich die Risiken durch die getroffenen Massnahmen verkleinert haben. </w:t>
       </w:r>
       <w:r>
-        <w:t>So ist beispielsweise das Risiko R4 um Zwei Positionen nach unten geschoben worden.</w:t>
-      </w:r>
-      <w:r>
-        <w:t xml:space="preserve"> Mit dem</w:t>
+        <w:t>So ist beispielsweise das Risiko R4 um Zwei Positionen nach unten geschoben worden. Mit dem</w:t>
       </w:r>
       <w:r>
         <w:t xml:space="preserve"> blauen</w:t>
@@ -29191,56 +28395,21 @@
       <w:r>
         <w:t xml:space="preserve">Tabelle </w:t>
       </w:r>
-      <w:r>
-        <w:fldChar w:fldCharType="begin"/>
-      </w:r>
-      <w:r>
-        <w:instrText xml:space="preserve"> SEQ Tabelle \* ARABIC </w:instrText>
-      </w:r>
-      <w:r>
-        <w:fldChar w:fldCharType="separate"/>
-      </w:r>
-      <w:r>
-        <w:rPr>
-          <w:noProof/>
-        </w:rPr>
-        <w:t>9</w:t>
-      </w:r>
-      <w:r>
-        <w:rPr>
-          <w:noProof/>
-        </w:rPr>
-        <w:fldChar w:fldCharType="end"/>
-      </w:r>
+      <w:fldSimple w:instr=" SEQ Tabelle \* ARABIC ">
+        <w:r>
+          <w:rPr>
+            <w:noProof/>
+          </w:rPr>
+          <w:t>9</w:t>
+        </w:r>
+      </w:fldSimple>
       <w:r>
         <w:rPr>
           <w:lang w:val="en-GB"/>
         </w:rPr>
-        <w:t xml:space="preserve">, </w:t>
-      </w:r>
-      <w:proofErr w:type="spellStart"/>
-      <w:r>
-        <w:rPr>
-          <w:lang w:val="en-GB"/>
-        </w:rPr>
-        <w:t>Varianten</w:t>
-      </w:r>
-      <w:proofErr w:type="spellEnd"/>
-      <w:r>
-        <w:rPr>
-          <w:lang w:val="en-GB"/>
-        </w:rPr>
-        <w:t xml:space="preserve"> </w:t>
-      </w:r>
-      <w:proofErr w:type="spellStart"/>
-      <w:r>
-        <w:rPr>
-          <w:lang w:val="en-GB"/>
-        </w:rPr>
-        <w:t>Filterfunktion</w:t>
+        <w:t>, Varianten Filterfunktion</w:t>
       </w:r>
       <w:bookmarkEnd w:id="89"/>
-      <w:proofErr w:type="spellEnd"/>
     </w:p>
     <w:tbl>
       <w:tblPr>
@@ -29296,11 +28465,9 @@
               <w:pStyle w:val="IPA-TextkrperStandart"/>
               <w:cnfStyle w:val="100000000000" w:firstRow="1" w:lastRow="0" w:firstColumn="0" w:lastColumn="0" w:oddVBand="0" w:evenVBand="0" w:oddHBand="0" w:evenHBand="0" w:firstRowFirstColumn="0" w:firstRowLastColumn="0" w:lastRowFirstColumn="0" w:lastRowLastColumn="0"/>
             </w:pPr>
-            <w:proofErr w:type="spellStart"/>
             <w:r>
               <w:t>Beschrebung</w:t>
             </w:r>
-            <w:proofErr w:type="spellEnd"/>
           </w:p>
         </w:tc>
         <w:tc>
@@ -29705,18 +28872,8 @@
                   <w:sz w:val="18"/>
                   <w:szCs w:val="18"/>
                 </w:rPr>
-                <w:t>User-</w:t>
+                <w:t>User-Exp</w:t>
               </w:r>
-              <w:proofErr w:type="spellStart"/>
-              <w:r>
-                <w:rPr>
-                  <w:rStyle w:val="Hyperlink"/>
-                  <w:sz w:val="18"/>
-                  <w:szCs w:val="18"/>
-                </w:rPr>
-                <w:t>Exp</w:t>
-              </w:r>
-              <w:proofErr w:type="spellEnd"/>
             </w:hyperlink>
           </w:p>
           <w:p>
@@ -29874,7 +29031,6 @@
               </w:rPr>
             </w:pPr>
             <w:hyperlink w:anchor="_Glossar" w:history="1">
-              <w:proofErr w:type="spellStart"/>
               <w:r>
                 <w:rPr>
                   <w:rStyle w:val="Hyperlink"/>
@@ -29884,7 +29040,6 @@
                 </w:rPr>
                 <w:t>AbstractWidget-ViewHelper</w:t>
               </w:r>
-              <w:proofErr w:type="spellEnd"/>
             </w:hyperlink>
           </w:p>
           <w:p>
@@ -29922,23 +29077,7 @@
                 <w:sz w:val="18"/>
                 <w:szCs w:val="18"/>
               </w:rPr>
-              <w:t xml:space="preserve">Das ist die TYPO3-eigene Version die sog. </w:t>
-            </w:r>
-            <w:proofErr w:type="spellStart"/>
-            <w:r>
-              <w:rPr>
-                <w:sz w:val="18"/>
-                <w:szCs w:val="18"/>
-              </w:rPr>
-              <w:t>ajaxWidgets</w:t>
-            </w:r>
-            <w:proofErr w:type="spellEnd"/>
-            <w:r>
-              <w:rPr>
-                <w:sz w:val="18"/>
-                <w:szCs w:val="18"/>
-              </w:rPr>
-              <w:t xml:space="preserve"> zulässt. Vom Prinzip her das gleiche, wie ein AJAX-Refresh, aber mit einem Unterschied: </w:t>
+              <w:t xml:space="preserve">Das ist die TYPO3-eigene Version die sog. ajaxWidgets zulässt. Vom Prinzip her das gleiche, wie ein AJAX-Refresh, aber mit einem Unterschied: </w:t>
             </w:r>
           </w:p>
         </w:tc>
@@ -30196,56 +29335,21 @@
       <w:r>
         <w:t xml:space="preserve">Tabelle </w:t>
       </w:r>
-      <w:r>
-        <w:fldChar w:fldCharType="begin"/>
-      </w:r>
-      <w:r>
-        <w:instrText xml:space="preserve"> SEQ Tabelle \* ARABIC </w:instrText>
-      </w:r>
-      <w:r>
-        <w:fldChar w:fldCharType="separate"/>
-      </w:r>
-      <w:r>
-        <w:rPr>
-          <w:noProof/>
-        </w:rPr>
-        <w:t>10</w:t>
-      </w:r>
-      <w:r>
-        <w:rPr>
-          <w:noProof/>
-        </w:rPr>
-        <w:fldChar w:fldCharType="end"/>
-      </w:r>
+      <w:fldSimple w:instr=" SEQ Tabelle \* ARABIC ">
+        <w:r>
+          <w:rPr>
+            <w:noProof/>
+          </w:rPr>
+          <w:t>10</w:t>
+        </w:r>
+      </w:fldSimple>
       <w:r>
         <w:rPr>
           <w:lang w:val="en-GB"/>
         </w:rPr>
-        <w:t xml:space="preserve">, </w:t>
-      </w:r>
-      <w:proofErr w:type="spellStart"/>
-      <w:r>
-        <w:rPr>
-          <w:lang w:val="en-GB"/>
-        </w:rPr>
-        <w:t>Varianten</w:t>
-      </w:r>
-      <w:proofErr w:type="spellEnd"/>
-      <w:r>
-        <w:rPr>
-          <w:lang w:val="en-GB"/>
-        </w:rPr>
-        <w:t xml:space="preserve"> </w:t>
-      </w:r>
-      <w:proofErr w:type="spellStart"/>
-      <w:r>
-        <w:rPr>
-          <w:lang w:val="en-GB"/>
-        </w:rPr>
-        <w:t>Merkliste</w:t>
+        <w:t>, Varianten Merkliste</w:t>
       </w:r>
       <w:bookmarkEnd w:id="92"/>
-      <w:proofErr w:type="spellEnd"/>
     </w:p>
     <w:tbl>
       <w:tblPr>
@@ -30301,11 +29405,9 @@
               <w:pStyle w:val="IPA-TextkrperStandart"/>
               <w:cnfStyle w:val="100000000000" w:firstRow="1" w:lastRow="0" w:firstColumn="0" w:lastColumn="0" w:oddVBand="0" w:evenVBand="0" w:oddHBand="0" w:evenHBand="0" w:firstRowFirstColumn="0" w:firstRowLastColumn="0" w:lastRowFirstColumn="0" w:lastRowLastColumn="0"/>
             </w:pPr>
-            <w:proofErr w:type="spellStart"/>
             <w:r>
               <w:t>Beschrebung</w:t>
             </w:r>
-            <w:proofErr w:type="spellEnd"/>
           </w:p>
         </w:tc>
         <w:tc>
@@ -30981,56 +30083,21 @@
       <w:r>
         <w:t xml:space="preserve">Tabelle </w:t>
       </w:r>
-      <w:r>
-        <w:fldChar w:fldCharType="begin"/>
-      </w:r>
-      <w:r>
-        <w:instrText xml:space="preserve"> SEQ Tabelle \* ARABIC </w:instrText>
-      </w:r>
-      <w:r>
-        <w:fldChar w:fldCharType="separate"/>
-      </w:r>
-      <w:r>
-        <w:rPr>
-          <w:noProof/>
-        </w:rPr>
-        <w:t>11</w:t>
-      </w:r>
-      <w:r>
-        <w:rPr>
-          <w:noProof/>
-        </w:rPr>
-        <w:fldChar w:fldCharType="end"/>
-      </w:r>
+      <w:fldSimple w:instr=" SEQ Tabelle \* ARABIC ">
+        <w:r>
+          <w:rPr>
+            <w:noProof/>
+          </w:rPr>
+          <w:t>11</w:t>
+        </w:r>
+      </w:fldSimple>
       <w:r>
         <w:rPr>
           <w:lang w:val="en-GB"/>
         </w:rPr>
-        <w:t xml:space="preserve">, </w:t>
-      </w:r>
-      <w:proofErr w:type="spellStart"/>
-      <w:r>
-        <w:rPr>
-          <w:lang w:val="en-GB"/>
-        </w:rPr>
-        <w:t>Nutzwertanalyse</w:t>
-      </w:r>
-      <w:proofErr w:type="spellEnd"/>
-      <w:r>
-        <w:rPr>
-          <w:lang w:val="en-GB"/>
-        </w:rPr>
-        <w:t xml:space="preserve"> </w:t>
-      </w:r>
-      <w:proofErr w:type="spellStart"/>
-      <w:r>
-        <w:rPr>
-          <w:lang w:val="en-GB"/>
-        </w:rPr>
-        <w:t>Filterfunktion</w:t>
+        <w:t>, Nutzwertanalyse Filterfunktion</w:t>
       </w:r>
       <w:bookmarkEnd w:id="98"/>
-      <w:proofErr w:type="spellEnd"/>
     </w:p>
     <w:tbl>
       <w:tblPr>
@@ -31196,7 +30263,6 @@
                 <w:szCs w:val="18"/>
               </w:rPr>
             </w:pPr>
-            <w:proofErr w:type="spellStart"/>
             <w:r>
               <w:rPr>
                 <w:sz w:val="18"/>
@@ -31204,7 +30270,6 @@
               </w:rPr>
               <w:t>AbstractWidget-ViewHelper</w:t>
             </w:r>
-            <w:proofErr w:type="spellEnd"/>
           </w:p>
         </w:tc>
       </w:tr>
@@ -32106,27 +31171,7 @@
                 <w:sz w:val="18"/>
                 <w:szCs w:val="18"/>
               </w:rPr>
-              <w:t>User-</w:t>
-            </w:r>
-            <w:proofErr w:type="spellStart"/>
-            <w:r>
-              <w:rPr>
-                <w:b w:val="0"/>
-                <w:bCs w:val="0"/>
-                <w:sz w:val="18"/>
-                <w:szCs w:val="18"/>
-              </w:rPr>
-              <w:t>Exp</w:t>
-            </w:r>
-            <w:proofErr w:type="spellEnd"/>
-            <w:r>
-              <w:rPr>
-                <w:b w:val="0"/>
-                <w:bCs w:val="0"/>
-                <w:sz w:val="18"/>
-                <w:szCs w:val="18"/>
-              </w:rPr>
-              <w:t>.</w:t>
+              <w:t>User-Exp.</w:t>
             </w:r>
           </w:p>
         </w:tc>
@@ -32629,15 +31674,7 @@
     <w:p/>
     <w:p>
       <w:r>
-        <w:t xml:space="preserve">Der Page-Refresh kommt allein wegen dem User-Experience nicht in Frage, weil die Seite halt immer neu geladen werden muss und darum keine flüssige Transition möglich ist. Der </w:t>
-      </w:r>
-      <w:proofErr w:type="spellStart"/>
-      <w:r>
-        <w:t>AbstractWidgetViewHelper</w:t>
-      </w:r>
-      <w:proofErr w:type="spellEnd"/>
-      <w:r>
-        <w:t xml:space="preserve"> bietet aufgrund der keinen Mehrwert.</w:t>
+        <w:t>Der Page-Refresh kommt allein wegen dem User-Experience nicht in Frage, weil die Seite halt immer neu geladen werden muss und darum keine flüssige Transition möglich ist. Der AbstractWidgetViewHelper bietet aufgrund der keinen Mehrwert.</w:t>
       </w:r>
     </w:p>
     <w:p>
@@ -32662,56 +31699,21 @@
       <w:r>
         <w:t xml:space="preserve">Tabelle </w:t>
       </w:r>
-      <w:r>
-        <w:fldChar w:fldCharType="begin"/>
-      </w:r>
-      <w:r>
-        <w:instrText xml:space="preserve"> SEQ Tabelle \* ARABIC </w:instrText>
-      </w:r>
-      <w:r>
-        <w:fldChar w:fldCharType="separate"/>
-      </w:r>
-      <w:r>
-        <w:rPr>
-          <w:noProof/>
-        </w:rPr>
-        <w:t>13</w:t>
-      </w:r>
-      <w:r>
-        <w:rPr>
-          <w:noProof/>
-        </w:rPr>
-        <w:fldChar w:fldCharType="end"/>
-      </w:r>
+      <w:fldSimple w:instr=" SEQ Tabelle \* ARABIC ">
+        <w:r>
+          <w:rPr>
+            <w:noProof/>
+          </w:rPr>
+          <w:t>13</w:t>
+        </w:r>
+      </w:fldSimple>
       <w:r>
         <w:rPr>
           <w:lang w:val="en-GB"/>
         </w:rPr>
-        <w:t xml:space="preserve">, </w:t>
-      </w:r>
-      <w:proofErr w:type="spellStart"/>
-      <w:r>
-        <w:rPr>
-          <w:lang w:val="en-GB"/>
-        </w:rPr>
-        <w:t>Nutzwertanalyse</w:t>
-      </w:r>
-      <w:proofErr w:type="spellEnd"/>
-      <w:r>
-        <w:rPr>
-          <w:lang w:val="en-GB"/>
-        </w:rPr>
-        <w:t xml:space="preserve"> </w:t>
-      </w:r>
-      <w:proofErr w:type="spellStart"/>
-      <w:r>
-        <w:rPr>
-          <w:lang w:val="en-GB"/>
-        </w:rPr>
-        <w:t>Merkliste</w:t>
+        <w:t>, Nutzwertanalyse Merkliste</w:t>
       </w:r>
       <w:bookmarkEnd w:id="104"/>
-      <w:proofErr w:type="spellEnd"/>
     </w:p>
     <w:tbl>
       <w:tblPr>
@@ -33785,27 +32787,7 @@
                 <w:sz w:val="18"/>
                 <w:szCs w:val="18"/>
               </w:rPr>
-              <w:t>User-</w:t>
-            </w:r>
-            <w:proofErr w:type="spellStart"/>
-            <w:r>
-              <w:rPr>
-                <w:b w:val="0"/>
-                <w:bCs w:val="0"/>
-                <w:sz w:val="18"/>
-                <w:szCs w:val="18"/>
-              </w:rPr>
-              <w:t>Exp</w:t>
-            </w:r>
-            <w:proofErr w:type="spellEnd"/>
-            <w:r>
-              <w:rPr>
-                <w:b w:val="0"/>
-                <w:bCs w:val="0"/>
-                <w:sz w:val="18"/>
-                <w:szCs w:val="18"/>
-              </w:rPr>
-              <w:t>.</w:t>
+              <w:t>User-Exp.</w:t>
             </w:r>
           </w:p>
         </w:tc>
@@ -34749,15 +33731,15 @@
         <w:pStyle w:val="Heading2"/>
         <w:spacing w:before="600"/>
       </w:pPr>
-      <w:bookmarkStart w:id="108" w:name="_Toc114965605"/>
-      <w:bookmarkStart w:id="109" w:name="_Toc68858092"/>
+      <w:bookmarkStart w:id="108" w:name="_Toc68858092"/>
+      <w:bookmarkStart w:id="109" w:name="_Toc114965605"/>
       <w:r>
         <w:t>Testkonze</w:t>
       </w:r>
       <w:r>
         <w:t>pt</w:t>
       </w:r>
-      <w:bookmarkEnd w:id="109"/>
+      <w:bookmarkEnd w:id="108"/>
     </w:p>
     <w:p>
       <w:pPr>
@@ -34787,7 +33769,7 @@
         <w:lastRenderedPageBreak/>
         <w:t>Realisierung</w:t>
       </w:r>
-      <w:bookmarkEnd w:id="108"/>
+      <w:bookmarkEnd w:id="109"/>
       <w:bookmarkEnd w:id="110"/>
     </w:p>
     <w:p>
@@ -36025,42 +35007,21 @@
       <w:r>
         <w:t xml:space="preserve">Tabelle </w:t>
       </w:r>
-      <w:r>
-        <w:fldChar w:fldCharType="begin"/>
-      </w:r>
-      <w:r>
-        <w:instrText xml:space="preserve"> SEQ Tabelle \* ARABIC </w:instrText>
-      </w:r>
-      <w:r>
-        <w:fldChar w:fldCharType="separate"/>
-      </w:r>
-      <w:r>
-        <w:rPr>
-          <w:noProof/>
-        </w:rPr>
-        <w:t>14</w:t>
-      </w:r>
-      <w:r>
-        <w:rPr>
-          <w:noProof/>
-        </w:rPr>
-        <w:fldChar w:fldCharType="end"/>
-      </w:r>
+      <w:fldSimple w:instr=" SEQ Tabelle \* ARABIC ">
+        <w:r>
+          <w:rPr>
+            <w:noProof/>
+          </w:rPr>
+          <w:t>14</w:t>
+        </w:r>
+      </w:fldSimple>
       <w:r>
         <w:rPr>
           <w:lang w:val="en-GB"/>
         </w:rPr>
-        <w:t xml:space="preserve">, </w:t>
-      </w:r>
-      <w:proofErr w:type="spellStart"/>
-      <w:r>
-        <w:rPr>
-          <w:lang w:val="en-GB"/>
-        </w:rPr>
-        <w:t>Glossar</w:t>
+        <w:t>, Glossar</w:t>
       </w:r>
       <w:bookmarkEnd w:id="126"/>
-      <w:proofErr w:type="spellEnd"/>
     </w:p>
     <w:tbl>
       <w:tblPr>
@@ -36171,11 +35132,9 @@
                 <w:lang w:val="de-DE"/>
               </w:rPr>
             </w:pPr>
-            <w:proofErr w:type="spellStart"/>
             <w:r>
               <w:t>AbstractWidgetViewHelper</w:t>
             </w:r>
-            <w:proofErr w:type="spellEnd"/>
           </w:p>
         </w:tc>
         <w:tc>
@@ -36285,23 +35244,7 @@
                 <w:sz w:val="22"/>
                 <w:szCs w:val="22"/>
               </w:rPr>
-              <w:t>“</w:t>
-            </w:r>
-            <w:proofErr w:type="spellStart"/>
-            <w:r>
-              <w:rPr>
-                <w:sz w:val="22"/>
-                <w:szCs w:val="22"/>
-              </w:rPr>
-              <w:t>Asynchronous</w:t>
-            </w:r>
-            <w:proofErr w:type="spellEnd"/>
-            <w:r>
-              <w:rPr>
-                <w:sz w:val="22"/>
-                <w:szCs w:val="22"/>
-              </w:rPr>
-              <w:t xml:space="preserve"> JavaScript and XML”</w:t>
+              <w:t>“Asynchronous JavaScript and XML”</w:t>
             </w:r>
           </w:p>
           <w:p>
@@ -36542,11 +35485,9 @@
                 <w:lang w:val="de-DE"/>
               </w:rPr>
             </w:pPr>
-            <w:proofErr w:type="spellStart"/>
             <w:r>
               <w:t>Extensionbuilder</w:t>
             </w:r>
-            <w:proofErr w:type="spellEnd"/>
           </w:p>
         </w:tc>
         <w:tc>
@@ -36751,33 +35692,11 @@
             </w:tcMar>
           </w:tcPr>
           <w:p>
-            <w:proofErr w:type="spellStart"/>
             <w:r>
               <w:rPr>
                 <w:lang w:val="en-GB"/>
               </w:rPr>
-              <w:t>Steht</w:t>
-            </w:r>
-            <w:proofErr w:type="spellEnd"/>
-            <w:r>
-              <w:rPr>
-                <w:lang w:val="en-GB"/>
-              </w:rPr>
-              <w:t xml:space="preserve"> </w:t>
-            </w:r>
-            <w:proofErr w:type="spellStart"/>
-            <w:r>
-              <w:rPr>
-                <w:lang w:val="en-GB"/>
-              </w:rPr>
-              <w:t>für</w:t>
-            </w:r>
-            <w:proofErr w:type="spellEnd"/>
-            <w:r>
-              <w:rPr>
-                <w:lang w:val="en-GB"/>
-              </w:rPr>
-              <w:t xml:space="preserve"> «</w:t>
+              <w:t>Steht für «</w:t>
             </w:r>
             <w:r>
               <w:rPr>
@@ -36979,23 +35898,7 @@
                 <w:b/>
                 <w:bCs/>
               </w:rPr>
-              <w:t>User-</w:t>
-            </w:r>
-            <w:proofErr w:type="spellStart"/>
-            <w:r>
-              <w:rPr>
-                <w:b/>
-                <w:bCs/>
-              </w:rPr>
-              <w:t>Exp</w:t>
-            </w:r>
-            <w:proofErr w:type="spellEnd"/>
-            <w:r>
-              <w:rPr>
-                <w:b/>
-                <w:bCs/>
-              </w:rPr>
-              <w:t>.</w:t>
+              <w:t>User-Exp.</w:t>
             </w:r>
           </w:p>
         </w:tc>
@@ -37042,7 +35945,6 @@
                 <w:bCs/>
               </w:rPr>
             </w:pPr>
-            <w:proofErr w:type="spellStart"/>
             <w:r>
               <w:rPr>
                 <w:b/>
@@ -37051,7 +35953,6 @@
               <w:lastRenderedPageBreak/>
               <w:t>TypoScript</w:t>
             </w:r>
-            <w:proofErr w:type="spellEnd"/>
           </w:p>
         </w:tc>
         <w:tc>
@@ -37129,44 +36030,16 @@
                 <w:szCs w:val="22"/>
                 <w:lang w:val="en-GB"/>
               </w:rPr>
-              <w:t xml:space="preserve">TYPO3-Core Update, Bugfixes und </w:t>
-            </w:r>
-            <w:proofErr w:type="spellStart"/>
+              <w:t>TYPO3-Core Update, Bugfixes und ev</w:t>
+            </w:r>
             <w:r>
               <w:rPr>
                 <w:sz w:val="22"/>
                 <w:szCs w:val="22"/>
                 <w:lang w:val="en-GB"/>
               </w:rPr>
-              <w:t>ev</w:t>
-            </w:r>
-            <w:r>
-              <w:rPr>
-                <w:sz w:val="22"/>
-                <w:szCs w:val="22"/>
-                <w:lang w:val="en-GB"/>
-              </w:rPr>
-              <w:t>tl</w:t>
-            </w:r>
-            <w:proofErr w:type="spellEnd"/>
-            <w:r>
-              <w:rPr>
-                <w:sz w:val="22"/>
-                <w:szCs w:val="22"/>
-                <w:lang w:val="en-GB"/>
-              </w:rPr>
-              <w:t xml:space="preserve">. </w:t>
-            </w:r>
-            <w:proofErr w:type="spellStart"/>
-            <w:r>
-              <w:rPr>
-                <w:sz w:val="22"/>
-                <w:szCs w:val="22"/>
-                <w:lang w:val="en-GB"/>
-              </w:rPr>
-              <w:t>Securityupdate</w:t>
-            </w:r>
-            <w:proofErr w:type="spellEnd"/>
+              <w:t>tl. Securityupdate</w:t>
+            </w:r>
           </w:p>
         </w:tc>
       </w:tr>
@@ -37227,23 +36100,7 @@
                 <w:sz w:val="22"/>
                 <w:szCs w:val="22"/>
               </w:rPr>
-              <w:t xml:space="preserve">Situationen, in denen die TYPO3 Installation etwas tut (oder eben </w:t>
-            </w:r>
-            <w:proofErr w:type="spellStart"/>
-            <w:r>
-              <w:rPr>
-                <w:sz w:val="22"/>
-                <w:szCs w:val="22"/>
-              </w:rPr>
-              <w:t>icht</w:t>
-            </w:r>
-            <w:proofErr w:type="spellEnd"/>
-            <w:r>
-              <w:rPr>
-                <w:sz w:val="22"/>
-                <w:szCs w:val="22"/>
-              </w:rPr>
-              <w:t xml:space="preserve"> tut), was so nicht vorgesehen ist. Das nennt man einen Bug. Ein Bugfix löst dieses Problem, damit die Installation einwandfrei läuft.</w:t>
+              <w:t>Situationen, in denen die TYPO3 Installation etwas tut (oder eben icht tut), was so nicht vorgesehen ist. Das nennt man einen Bug. Ein Bugfix löst dieses Problem, damit die Installation einwandfrei läuft.</w:t>
             </w:r>
           </w:p>
         </w:tc>
@@ -37268,7 +36125,6 @@
                 <w:lang w:val="en-GB"/>
               </w:rPr>
             </w:pPr>
-            <w:proofErr w:type="spellStart"/>
             <w:r>
               <w:rPr>
                 <w:b/>
@@ -37279,7 +36135,6 @@
               </w:rPr>
               <w:t>Securityupdate</w:t>
             </w:r>
-            <w:proofErr w:type="spellEnd"/>
           </w:p>
         </w:tc>
         <w:tc>
@@ -37641,56 +36496,21 @@
       <w:r>
         <w:t xml:space="preserve">Tabelle </w:t>
       </w:r>
-      <w:r>
-        <w:fldChar w:fldCharType="begin"/>
-      </w:r>
-      <w:r>
-        <w:instrText xml:space="preserve"> SEQ Tabelle \* ARABIC </w:instrText>
-      </w:r>
-      <w:r>
-        <w:fldChar w:fldCharType="separate"/>
-      </w:r>
-      <w:r>
-        <w:rPr>
-          <w:noProof/>
-        </w:rPr>
-        <w:t>15</w:t>
-      </w:r>
-      <w:r>
-        <w:rPr>
-          <w:noProof/>
-        </w:rPr>
-        <w:fldChar w:fldCharType="end"/>
-      </w:r>
+      <w:fldSimple w:instr=" SEQ Tabelle \* ARABIC ">
+        <w:r>
+          <w:rPr>
+            <w:noProof/>
+          </w:rPr>
+          <w:t>15</w:t>
+        </w:r>
+      </w:fldSimple>
       <w:r>
         <w:rPr>
           <w:lang w:val="en-GB"/>
         </w:rPr>
-        <w:t xml:space="preserve">, </w:t>
-      </w:r>
-      <w:proofErr w:type="spellStart"/>
-      <w:r>
-        <w:rPr>
-          <w:lang w:val="en-GB"/>
-        </w:rPr>
-        <w:t>Literatur</w:t>
-      </w:r>
-      <w:proofErr w:type="spellEnd"/>
-      <w:r>
-        <w:rPr>
-          <w:lang w:val="en-GB"/>
-        </w:rPr>
-        <w:t xml:space="preserve">- und </w:t>
-      </w:r>
-      <w:proofErr w:type="spellStart"/>
-      <w:r>
-        <w:rPr>
-          <w:lang w:val="en-GB"/>
-        </w:rPr>
-        <w:t>Quellenverzeichnis</w:t>
+        <w:t>, Literatur- und Quellenverzeichnis</w:t>
       </w:r>
       <w:bookmarkEnd w:id="128"/>
-      <w:proofErr w:type="spellEnd"/>
     </w:p>
     <w:tbl>
       <w:tblPr>
@@ -37913,7 +36733,7 @@
             <w:noProof/>
             <w:webHidden/>
           </w:rPr>
-          <w:t>7</w:t>
+          <w:t>6</w:t>
         </w:r>
         <w:r>
           <w:rPr>
@@ -37993,7 +36813,7 @@
             <w:noProof/>
             <w:webHidden/>
           </w:rPr>
-          <w:t>7</w:t>
+          <w:t>6</w:t>
         </w:r>
         <w:r>
           <w:rPr>
@@ -38073,7 +36893,7 @@
             <w:noProof/>
             <w:webHidden/>
           </w:rPr>
-          <w:t>12</w:t>
+          <w:t>11</w:t>
         </w:r>
         <w:r>
           <w:rPr>
@@ -38153,7 +36973,7 @@
             <w:noProof/>
             <w:webHidden/>
           </w:rPr>
-          <w:t>12</w:t>
+          <w:t>11</w:t>
         </w:r>
         <w:r>
           <w:rPr>
@@ -38313,7 +37133,7 @@
             <w:noProof/>
             <w:webHidden/>
           </w:rPr>
-          <w:t>15</w:t>
+          <w:t>14</w:t>
         </w:r>
         <w:r>
           <w:rPr>
@@ -38393,7 +37213,7 @@
             <w:noProof/>
             <w:webHidden/>
           </w:rPr>
-          <w:t>17</w:t>
+          <w:t>16</w:t>
         </w:r>
         <w:r>
           <w:rPr>
@@ -38473,7 +37293,7 @@
             <w:noProof/>
             <w:webHidden/>
           </w:rPr>
-          <w:t>18</w:t>
+          <w:t>17</w:t>
         </w:r>
         <w:r>
           <w:rPr>
@@ -38553,7 +37373,7 @@
             <w:noProof/>
             <w:webHidden/>
           </w:rPr>
-          <w:t>18</w:t>
+          <w:t>17</w:t>
         </w:r>
         <w:r>
           <w:rPr>
@@ -38633,7 +37453,7 @@
             <w:noProof/>
             <w:webHidden/>
           </w:rPr>
-          <w:t>18</w:t>
+          <w:t>17</w:t>
         </w:r>
         <w:r>
           <w:rPr>
@@ -38851,7 +37671,7 @@
             <w:noProof/>
             <w:webHidden/>
           </w:rPr>
-          <w:t>17</w:t>
+          <w:t>16</w:t>
         </w:r>
         <w:r>
           <w:rPr>
@@ -38931,7 +37751,7 @@
             <w:noProof/>
             <w:webHidden/>
           </w:rPr>
-          <w:t>18</w:t>
+          <w:t>17</w:t>
         </w:r>
         <w:r>
           <w:rPr>
@@ -39627,7 +38447,7 @@
             <w:noProof/>
             <w:webHidden/>
           </w:rPr>
-          <w:t>39</w:t>
+          <w:t>40</w:t>
         </w:r>
         <w:r>
           <w:rPr>
@@ -39823,6 +38643,7 @@
         <w:dataBinding w:prefixMappings="xmlns:ns0='http://purl.org/dc/elements/1.1/' xmlns:ns1='http://schemas.openxmlformats.org/package/2006/metadata/core-properties' " w:xpath="/ns1:coreProperties[1]/ns1:contentStatus[1]" w:storeItemID="{6C3C8BC8-F283-45AE-878A-BAB7291924A1}"/>
         <w:text/>
       </w:sdtPr>
+      <w:sdtEndPr/>
       <w:sdtContent>
         <w:r>
           <w:rPr>
@@ -39985,6 +38806,7 @@
         <w:dataBinding w:prefixMappings="xmlns:ns0='http://purl.org/dc/elements/1.1/' xmlns:ns1='http://schemas.openxmlformats.org/package/2006/metadata/core-properties' " w:xpath="/ns1:coreProperties[1]/ns1:contentStatus[1]" w:storeItemID="{6C3C8BC8-F283-45AE-878A-BAB7291924A1}"/>
         <w:text/>
       </w:sdtPr>
+      <w:sdtEndPr/>
       <w:sdtContent>
         <w:r>
           <w:rPr>
@@ -40149,6 +38971,7 @@
         <w:dataBinding w:prefixMappings="xmlns:ns0='http://purl.org/dc/elements/1.1/' xmlns:ns1='http://schemas.openxmlformats.org/package/2006/metadata/core-properties' " w:xpath="/ns1:coreProperties[1]/ns0:title[1]" w:storeItemID="{6C3C8BC8-F283-45AE-878A-BAB7291924A1}"/>
         <w:text/>
       </w:sdtPr>
+      <w:sdtEndPr/>
       <w:sdtContent>
         <w:r>
           <w:rPr>
@@ -40188,6 +39011,7 @@
         <w:dataBinding w:prefixMappings="xmlns:ns0='http://purl.org/dc/elements/1.1/' xmlns:ns1='http://schemas.openxmlformats.org/package/2006/metadata/core-properties' " w:xpath="/ns1:coreProperties[1]/ns0:creator[1]" w:storeItemID="{6C3C8BC8-F283-45AE-878A-BAB7291924A1}"/>
         <w:text/>
       </w:sdtPr>
+      <w:sdtEndPr/>
       <w:sdtContent>
         <w:r>
           <w:rPr>
@@ -40245,6 +39069,7 @@
         <w:dataBinding w:prefixMappings="xmlns:ns0='http://purl.org/dc/elements/1.1/' xmlns:ns1='http://schemas.openxmlformats.org/package/2006/metadata/core-properties' " w:xpath="/ns1:coreProperties[1]/ns0:title[1]" w:storeItemID="{6C3C8BC8-F283-45AE-878A-BAB7291924A1}"/>
         <w:text/>
       </w:sdtPr>
+      <w:sdtEndPr/>
       <w:sdtContent>
         <w:r>
           <w:rPr>
@@ -46042,6 +44867,7 @@
     <w:rsid w:val="0079414E"/>
     <w:rsid w:val="007D63F3"/>
     <w:rsid w:val="009037AD"/>
+    <w:rsid w:val="00A51B98"/>
     <w:rsid w:val="00B11C2F"/>
     <w:rsid w:val="00B24C42"/>
     <w:rsid w:val="00B45E33"/>

</xml_diff>